<commit_message>
dokumentacia a prezentacia update
</commit_message>
<xml_diff>
--- a/Princezky_dokumentacia.docx
+++ b/Princezky_dokumentacia.docx
@@ -14,8 +14,8 @@
           <w:lang w:val="sk-SK"/>
         </w:rPr>
       </w:pPr>
-      <w:bookmarkStart w:id="0" w:name="_Ref198056586"/>
-      <w:bookmarkStart w:id="1" w:name="_Toc120431669"/>
+      <w:bookmarkStart w:id="0" w:name="_Toc120431669"/>
+      <w:bookmarkStart w:id="1" w:name="_Ref198056586"/>
       <w:r>
         <w:rPr>
           <w:b/>
@@ -26,7 +26,7 @@
         </w:rPr>
         <w:t>ŽILINSKÁ UNIVERZITA V ŽILINE</w:t>
       </w:r>
-      <w:bookmarkEnd w:id="1"/>
+      <w:bookmarkEnd w:id="0"/>
     </w:p>
     <w:p>
       <w:pPr>
@@ -400,17 +400,8 @@
           <w:lang w:val="sk-SK"/>
         </w:rPr>
         <w:tab/>
-        <w:t xml:space="preserve">Kristína </w:t>
-      </w:r>
-      <w:proofErr w:type="spellStart"/>
-      <w:r>
-        <w:rPr>
-          <w:rFonts w:eastAsia="Times New Roman" w:cs="Times New Roman"/>
-          <w:lang w:val="sk-SK"/>
-        </w:rPr>
-        <w:t>Dostálová</w:t>
-      </w:r>
-      <w:proofErr w:type="spellEnd"/>
+        <w:t>Kristína Dostálová</w:t>
+      </w:r>
       <w:r>
         <w:rPr>
           <w:rFonts w:eastAsia="Times New Roman" w:cs="Times New Roman"/>
@@ -484,17 +475,8 @@
           <w:lang w:val="sk-SK"/>
         </w:rPr>
         <w:tab/>
-        <w:t xml:space="preserve">Matúš </w:t>
-      </w:r>
-      <w:proofErr w:type="spellStart"/>
-      <w:r>
-        <w:rPr>
-          <w:rFonts w:eastAsia="Times New Roman" w:cs="Times New Roman"/>
-          <w:lang w:val="sk-SK"/>
-        </w:rPr>
-        <w:t>Rumíšek</w:t>
-      </w:r>
-      <w:proofErr w:type="spellEnd"/>
+        <w:t>Matúš Rumíšek</w:t>
+      </w:r>
     </w:p>
     <w:bookmarkStart w:id="2" w:name="_Toc271587926" w:displacedByCustomXml="next"/>
     <w:sdt>
@@ -2153,7 +2135,7 @@
                 <w:noProof/>
                 <w:webHidden/>
               </w:rPr>
-              <w:t>11</w:t>
+              <w:t>12</w:t>
             </w:r>
             <w:r>
               <w:rPr>
@@ -2245,7 +2227,7 @@
                 <w:noProof/>
                 <w:webHidden/>
               </w:rPr>
-              <w:t>12</w:t>
+              <w:t>13</w:t>
             </w:r>
             <w:r>
               <w:rPr>
@@ -2337,7 +2319,7 @@
                 <w:noProof/>
                 <w:webHidden/>
               </w:rPr>
-              <w:t>13</w:t>
+              <w:t>15</w:t>
             </w:r>
             <w:r>
               <w:rPr>
@@ -2410,7 +2392,7 @@
                 <w:noProof/>
                 <w:webHidden/>
               </w:rPr>
-              <w:t>15</w:t>
+              <w:t>16</w:t>
             </w:r>
             <w:r>
               <w:rPr>
@@ -3279,30 +3261,30 @@
           <w:szCs w:val="24"/>
           <w:lang w:val="sk-SK"/>
         </w:rPr>
-        <w:t xml:space="preserve">Dedičná </w:t>
-      </w:r>
-      <w:proofErr w:type="spellStart"/>
-      <w:r>
+        <w:t>Dedičná hemochromatóza je geneticky podmienené ochorenie charakterizované nadmerným vstrebávaním železa v tele, čo môže viesť k jeho ukladaniu v orgánoch – najmä v pečeni – a následnému poškodeniu ich funkcie. Najčastejšie sa spája s mutáciami v HFE géne, pričom za najvýznamnejšie sa považujú mutácie C282Y, H63D a S65C.</w:t>
+      </w:r>
+    </w:p>
+    <w:p>
+      <w:pPr>
+        <w:ind w:firstLine="720"/>
         <w:rPr>
           <w:rFonts w:cs="Times New Roman"/>
           <w:szCs w:val="24"/>
           <w:lang w:val="sk-SK"/>
         </w:rPr>
-        <w:t>hemochromatóza</w:t>
-      </w:r>
-      <w:proofErr w:type="spellEnd"/>
+      </w:pPr>
       <w:r>
         <w:rPr>
           <w:rFonts w:cs="Times New Roman"/>
           <w:szCs w:val="24"/>
           <w:lang w:val="sk-SK"/>
         </w:rPr>
-        <w:t xml:space="preserve"> je geneticky podmienené ochorenie charakterizované nadmerným vstrebávaním železa v tele, čo môže viesť k jeho ukladaniu v orgánoch – najmä v pečeni – a následnému poškodeniu ich funkcie. Najčastejšie sa spája s mutáciami v HFE géne, pričom za najvýznamnejšie sa považujú mutácie C282Y, H63D a S65C.</w:t>
-      </w:r>
-    </w:p>
-    <w:p>
-      <w:pPr>
-        <w:ind w:firstLine="720"/>
+        <w:t>Cieľom tejto práce je analyzovať výskyt týchto mutácií v poskytnutom datasete pacientov a preskúmať ich súvis s vybranými demografickými a klinickými údajmi, ako sú vek, pohlavie a diagnózy podľa klasifikácie MKCH-10. Hlavným zameraním je overenie genetickej rovnováhy podľa Hardy-Weinbergovej rovnice, určenie frekvencií prenášačov a osôb s predispozíciou na hemochromatózu, a identifikácia možných súvislostí medzi mutáciami a výskytom ochorení pečene.</w:t>
+      </w:r>
+    </w:p>
+    <w:p>
+      <w:pPr>
+        <w:ind w:firstLine="432"/>
         <w:rPr>
           <w:rFonts w:cs="Times New Roman"/>
           <w:szCs w:val="24"/>
@@ -3315,97 +3297,7 @@
           <w:szCs w:val="24"/>
           <w:lang w:val="sk-SK"/>
         </w:rPr>
-        <w:t xml:space="preserve">Cieľom tejto práce je analyzovať výskyt týchto mutácií v poskytnutom </w:t>
-      </w:r>
-      <w:proofErr w:type="spellStart"/>
-      <w:r>
-        <w:rPr>
-          <w:rFonts w:cs="Times New Roman"/>
-          <w:szCs w:val="24"/>
-          <w:lang w:val="sk-SK"/>
-        </w:rPr>
-        <w:t>datasete</w:t>
-      </w:r>
-      <w:proofErr w:type="spellEnd"/>
-      <w:r>
-        <w:rPr>
-          <w:rFonts w:cs="Times New Roman"/>
-          <w:szCs w:val="24"/>
-          <w:lang w:val="sk-SK"/>
-        </w:rPr>
-        <w:t xml:space="preserve"> pacientov a preskúmať ich súvis s vybranými demografickými a klinickými údajmi, ako sú vek, pohlavie a diagnózy podľa klasifikácie MKCH-10. Hlavným zameraním je overenie genetickej rovnováhy podľa </w:t>
-      </w:r>
-      <w:proofErr w:type="spellStart"/>
-      <w:r>
-        <w:rPr>
-          <w:rFonts w:cs="Times New Roman"/>
-          <w:szCs w:val="24"/>
-          <w:lang w:val="sk-SK"/>
-        </w:rPr>
-        <w:t>Hardy-Weinbergovej</w:t>
-      </w:r>
-      <w:proofErr w:type="spellEnd"/>
-      <w:r>
-        <w:rPr>
-          <w:rFonts w:cs="Times New Roman"/>
-          <w:szCs w:val="24"/>
-          <w:lang w:val="sk-SK"/>
-        </w:rPr>
-        <w:t xml:space="preserve"> rovnice, určenie frekvencií prenášačov a osôb s predispozíciou na </w:t>
-      </w:r>
-      <w:proofErr w:type="spellStart"/>
-      <w:r>
-        <w:rPr>
-          <w:rFonts w:cs="Times New Roman"/>
-          <w:szCs w:val="24"/>
-          <w:lang w:val="sk-SK"/>
-        </w:rPr>
-        <w:t>hemochromatózu</w:t>
-      </w:r>
-      <w:proofErr w:type="spellEnd"/>
-      <w:r>
-        <w:rPr>
-          <w:rFonts w:cs="Times New Roman"/>
-          <w:szCs w:val="24"/>
-          <w:lang w:val="sk-SK"/>
-        </w:rPr>
-        <w:t>, a identifikácia možných súvislostí medzi mutáciami a výskytom ochorení pečene.</w:t>
-      </w:r>
-    </w:p>
-    <w:p>
-      <w:pPr>
-        <w:ind w:firstLine="432"/>
-        <w:rPr>
-          <w:rFonts w:cs="Times New Roman"/>
-          <w:szCs w:val="24"/>
-          <w:lang w:val="sk-SK"/>
-        </w:rPr>
-      </w:pPr>
-      <w:r>
-        <w:rPr>
-          <w:rFonts w:cs="Times New Roman"/>
-          <w:szCs w:val="24"/>
-          <w:lang w:val="sk-SK"/>
-        </w:rPr>
-        <w:t xml:space="preserve">Riešenie bolo implementované formou interaktívnej aplikácie v prostredí </w:t>
-      </w:r>
-      <w:proofErr w:type="spellStart"/>
-      <w:r>
-        <w:rPr>
-          <w:rFonts w:cs="Times New Roman"/>
-          <w:szCs w:val="24"/>
-          <w:lang w:val="sk-SK"/>
-        </w:rPr>
-        <w:t>Streamlit</w:t>
-      </w:r>
-      <w:proofErr w:type="spellEnd"/>
-      <w:r>
-        <w:rPr>
-          <w:rFonts w:cs="Times New Roman"/>
-          <w:szCs w:val="24"/>
-          <w:lang w:val="sk-SK"/>
-        </w:rPr>
-        <w:t>, ktorá umožňuje lekárom a analytikom jednoducho načítať genetické údaje, vykonávať základné štatistické analýzy a vizualizovať výsledky. Projekt zároveň automaticky generuje výstupný report vo forme dokumentu, čo zvyšuje jeho praktickú využiteľnosť v klinickej alebo výskumnej praxi.</w:t>
+        <w:t>Riešenie bolo implementované formou interaktívnej aplikácie v prostredí Streamlit, ktorá umožňuje lekárom a analytikom jednoducho načítať genetické údaje, vykonávať základné štatistické analýzy a vizualizovať výsledky. Projekt zároveň automaticky generuje výstupný report vo forme dokumentu, čo zvyšuje jeho praktickú využiteľnosť v klinickej alebo výskumnej praxi.</w:t>
       </w:r>
     </w:p>
     <w:p>
@@ -3473,35 +3365,7 @@
         <w:rPr>
           <w:lang w:val="sk-SK"/>
         </w:rPr>
-        <w:t xml:space="preserve">Cieľom tejto semestrálnej práce je analyzovať genetické údaje týkajúce sa mutácií v HFE géne a ich súvislosť so zdravotným stavom pacientov, konkrétne s predispozíciou na ochorenie hereditárna </w:t>
-      </w:r>
-      <w:proofErr w:type="spellStart"/>
-      <w:r>
-        <w:rPr>
-          <w:lang w:val="sk-SK"/>
-        </w:rPr>
-        <w:t>hemochromatóza</w:t>
-      </w:r>
-      <w:proofErr w:type="spellEnd"/>
-      <w:r>
-        <w:rPr>
-          <w:lang w:val="sk-SK"/>
-        </w:rPr>
-        <w:t xml:space="preserve">. Toto ochorenie je </w:t>
-      </w:r>
-      <w:proofErr w:type="spellStart"/>
-      <w:r>
-        <w:rPr>
-          <w:lang w:val="sk-SK"/>
-        </w:rPr>
-        <w:t>autozomálne</w:t>
-      </w:r>
-      <w:proofErr w:type="spellEnd"/>
-      <w:r>
-        <w:rPr>
-          <w:lang w:val="sk-SK"/>
-        </w:rPr>
-        <w:t xml:space="preserve"> recesívne a vzniká v dôsledku poruchy metabolizmu železa, čo môže viesť k jeho nadmernému hromadeniu v orgánoch, najmä v pečeni.</w:t>
+        <w:t>Cieľom tejto semestrálnej práce je analyzovať genetické údaje týkajúce sa mutácií v HFE géne a ich súvislosť so zdravotným stavom pacientov, konkrétne s predispozíciou na ochorenie hereditárna hemochromatóza. Toto ochorenie je autozomálne recesívne a vzniká v dôsledku poruchy metabolizmu železa, čo môže viesť k jeho nadmernému hromadeniu v orgánoch, najmä v pečeni.</w:t>
       </w:r>
     </w:p>
     <w:p>
@@ -3517,21 +3381,7 @@
         <w:rPr>
           <w:lang w:val="sk-SK"/>
         </w:rPr>
-        <w:t xml:space="preserve">Získaný </w:t>
-      </w:r>
-      <w:proofErr w:type="spellStart"/>
-      <w:r>
-        <w:rPr>
-          <w:lang w:val="sk-SK"/>
-        </w:rPr>
-        <w:t>dataset</w:t>
-      </w:r>
-      <w:proofErr w:type="spellEnd"/>
-      <w:r>
-        <w:rPr>
-          <w:lang w:val="sk-SK"/>
-        </w:rPr>
-        <w:t xml:space="preserve"> obsahuje výsledky genetického testovania pacientov na tri mutácie HFE génu: C282Y, H63D a S65C. Súčasťou údajov sú aj demografické údaje (vek, pohlavie), dátumy testovania a zdravotné diagnózy pacientov podľa klasifikácie MKCH-10. V kontexte klinickej praxe sa práve tieto mutácie považujú za významné indikátory genetickej predispozície na vznik tohto ochorenia.</w:t>
+        <w:t>Získaný dataset obsahuje výsledky genetického testovania pacientov na tri mutácie HFE génu: C282Y, H63D a S65C. Súčasťou údajov sú aj demografické údaje (vek, pohlavie), dátumy testovania a zdravotné diagnózy pacientov podľa klasifikácie MKCH-10. V kontexte klinickej praxe sa práve tieto mutácie považujú za významné indikátory genetickej predispozície na vznik tohto ochorenia.</w:t>
       </w:r>
     </w:p>
     <w:p>
@@ -3562,159 +3412,11 @@
           <w:lang w:val="sk-SK"/>
         </w:rPr>
       </w:pPr>
-      <w:proofErr w:type="spellStart"/>
-      <w:r>
-        <w:rPr>
-          <w:lang w:val="sk-SK"/>
-        </w:rPr>
-        <w:t>Genotypové</w:t>
-      </w:r>
-      <w:proofErr w:type="spellEnd"/>
-      <w:r>
-        <w:rPr>
-          <w:lang w:val="sk-SK"/>
-        </w:rPr>
-        <w:t xml:space="preserve"> výsledky sú klasifikované ako </w:t>
-      </w:r>
-      <w:proofErr w:type="spellStart"/>
-      <w:r>
-        <w:rPr>
-          <w:lang w:val="sk-SK"/>
-        </w:rPr>
-        <w:t>normal</w:t>
-      </w:r>
-      <w:proofErr w:type="spellEnd"/>
-      <w:r>
-        <w:rPr>
-          <w:lang w:val="sk-SK"/>
-        </w:rPr>
-        <w:t xml:space="preserve">, </w:t>
-      </w:r>
-      <w:proofErr w:type="spellStart"/>
-      <w:r>
-        <w:rPr>
-          <w:lang w:val="sk-SK"/>
-        </w:rPr>
-        <w:t>heterozygot</w:t>
-      </w:r>
-      <w:proofErr w:type="spellEnd"/>
-      <w:r>
-        <w:rPr>
-          <w:lang w:val="sk-SK"/>
-        </w:rPr>
-        <w:t xml:space="preserve">, alebo </w:t>
-      </w:r>
-      <w:proofErr w:type="spellStart"/>
-      <w:r>
-        <w:rPr>
-          <w:lang w:val="sk-SK"/>
-        </w:rPr>
-        <w:t>homozygot</w:t>
-      </w:r>
-      <w:proofErr w:type="spellEnd"/>
-      <w:r>
-        <w:rPr>
-          <w:lang w:val="sk-SK"/>
-        </w:rPr>
-        <w:t xml:space="preserve"> </w:t>
-      </w:r>
-      <w:proofErr w:type="spellStart"/>
-      <w:r>
-        <w:rPr>
-          <w:lang w:val="sk-SK"/>
-        </w:rPr>
-        <w:t>mutant</w:t>
-      </w:r>
-      <w:proofErr w:type="spellEnd"/>
-      <w:r>
-        <w:rPr>
-          <w:lang w:val="sk-SK"/>
-        </w:rPr>
-        <w:t xml:space="preserve">, čo umožňuje ich transformáciu do formátu vhodného na ďalšiu analýzu (napr. </w:t>
-      </w:r>
-      <w:proofErr w:type="spellStart"/>
-      <w:r>
-        <w:rPr>
-          <w:lang w:val="sk-SK"/>
-        </w:rPr>
-        <w:t>wt</w:t>
-      </w:r>
-      <w:proofErr w:type="spellEnd"/>
-      <w:r>
-        <w:rPr>
-          <w:lang w:val="sk-SK"/>
-        </w:rPr>
-        <w:t>/</w:t>
-      </w:r>
-      <w:proofErr w:type="spellStart"/>
-      <w:r>
-        <w:rPr>
-          <w:lang w:val="sk-SK"/>
-        </w:rPr>
-        <w:t>wt</w:t>
-      </w:r>
-      <w:proofErr w:type="spellEnd"/>
-      <w:r>
-        <w:rPr>
-          <w:lang w:val="sk-SK"/>
-        </w:rPr>
-        <w:t xml:space="preserve">, </w:t>
-      </w:r>
-      <w:proofErr w:type="spellStart"/>
-      <w:r>
-        <w:rPr>
-          <w:lang w:val="sk-SK"/>
-        </w:rPr>
-        <w:t>wt</w:t>
-      </w:r>
-      <w:proofErr w:type="spellEnd"/>
-      <w:r>
-        <w:rPr>
-          <w:lang w:val="sk-SK"/>
-        </w:rPr>
-        <w:t>/</w:t>
-      </w:r>
-      <w:proofErr w:type="spellStart"/>
-      <w:r>
-        <w:rPr>
-          <w:lang w:val="sk-SK"/>
-        </w:rPr>
-        <w:t>mut</w:t>
-      </w:r>
-      <w:proofErr w:type="spellEnd"/>
-      <w:r>
-        <w:rPr>
-          <w:lang w:val="sk-SK"/>
-        </w:rPr>
-        <w:t xml:space="preserve">, </w:t>
-      </w:r>
-      <w:proofErr w:type="spellStart"/>
-      <w:r>
-        <w:rPr>
-          <w:lang w:val="sk-SK"/>
-        </w:rPr>
-        <w:t>mut</w:t>
-      </w:r>
-      <w:proofErr w:type="spellEnd"/>
-      <w:r>
-        <w:rPr>
-          <w:lang w:val="sk-SK"/>
-        </w:rPr>
-        <w:t>/</w:t>
-      </w:r>
-      <w:proofErr w:type="spellStart"/>
-      <w:r>
-        <w:rPr>
-          <w:lang w:val="sk-SK"/>
-        </w:rPr>
-        <w:t>mut</w:t>
-      </w:r>
-      <w:proofErr w:type="spellEnd"/>
-      <w:r>
-        <w:rPr>
-          <w:lang w:val="sk-SK"/>
-        </w:rPr>
-        <w:t>).</w:t>
+      <w:r>
+        <w:rPr>
+          <w:lang w:val="sk-SK"/>
+        </w:rPr>
+        <w:t>Genotypové výsledky sú klasifikované ako normal, heterozygot, alebo homozygot mutant, čo umožňuje ich transformáciu do formátu vhodného na ďalšiu analýzu (napr. wt/wt, wt/mut, mut/mut).</w:t>
       </w:r>
     </w:p>
     <w:p>
@@ -3733,21 +3435,7 @@
         <w:rPr>
           <w:lang w:val="sk-SK"/>
         </w:rPr>
-        <w:t xml:space="preserve">Manažment pacienta s podozrením na </w:t>
-      </w:r>
-      <w:proofErr w:type="spellStart"/>
-      <w:r>
-        <w:rPr>
-          <w:lang w:val="sk-SK"/>
-        </w:rPr>
-        <w:t>hemochromatózu</w:t>
-      </w:r>
-      <w:proofErr w:type="spellEnd"/>
-      <w:r>
-        <w:rPr>
-          <w:lang w:val="sk-SK"/>
-        </w:rPr>
-        <w:t xml:space="preserve"> závisí nielen od genetického nálezu, ale aj od jeho veku, pohlavia a prítomnosti klinických symptómov, najmä ochorení pečene.</w:t>
+        <w:t>Manažment pacienta s podozrením na hemochromatózu závisí nielen od genetického nálezu, ale aj od jeho veku, pohlavia a prítomnosti klinických symptómov, najmä ochorení pečene.</w:t>
       </w:r>
     </w:p>
     <w:p>
@@ -3782,21 +3470,7 @@
         <w:rPr>
           <w:lang w:val="sk-SK"/>
         </w:rPr>
-        <w:t>Celkové spracovanie sa sústredilo na identifikáciu súvislostí medzi mutáciami a ochoreniami, posúdenie genetickej rovnováhy (</w:t>
-      </w:r>
-      <w:proofErr w:type="spellStart"/>
-      <w:r>
-        <w:rPr>
-          <w:lang w:val="sk-SK"/>
-        </w:rPr>
-        <w:t>Hardy-Weinbergov</w:t>
-      </w:r>
-      <w:proofErr w:type="spellEnd"/>
-      <w:r>
-        <w:rPr>
-          <w:lang w:val="sk-SK"/>
-        </w:rPr>
-        <w:t xml:space="preserve"> test), vyhodnotenie počtu prenášačov a predisponovaných pacientov, a vizualizáciu údajov na podporu rozhodovania v klinickej genetike.</w:t>
+        <w:t>Celkové spracovanie sa sústredilo na identifikáciu súvislostí medzi mutáciami a ochoreniami, posúdenie genetickej rovnováhy (Hardy-Weinbergov test), vyhodnotenie počtu prenášačov a predisponovaných pacientov, a vizualizáciu údajov na podporu rozhodovania v klinickej genetike.</w:t>
       </w:r>
     </w:p>
     <w:p>
@@ -3841,49 +3515,7 @@
         <w:rPr>
           <w:lang w:val="sk-SK"/>
         </w:rPr>
-        <w:t xml:space="preserve">Na začiatku projektu bol </w:t>
-      </w:r>
-      <w:proofErr w:type="spellStart"/>
-      <w:r>
-        <w:rPr>
-          <w:lang w:val="sk-SK"/>
-        </w:rPr>
-        <w:t>dataset</w:t>
-      </w:r>
-      <w:proofErr w:type="spellEnd"/>
-      <w:r>
-        <w:rPr>
-          <w:lang w:val="sk-SK"/>
-        </w:rPr>
-        <w:t xml:space="preserve"> poskytnutý vo formáte .</w:t>
-      </w:r>
-      <w:proofErr w:type="spellStart"/>
-      <w:r>
-        <w:rPr>
-          <w:lang w:val="sk-SK"/>
-        </w:rPr>
-        <w:t>xls</w:t>
-      </w:r>
-      <w:proofErr w:type="spellEnd"/>
-      <w:r>
-        <w:rPr>
-          <w:lang w:val="sk-SK"/>
-        </w:rPr>
-        <w:t xml:space="preserve"> a bol transformovaný do formátu .</w:t>
-      </w:r>
-      <w:proofErr w:type="spellStart"/>
-      <w:r>
-        <w:rPr>
-          <w:lang w:val="sk-SK"/>
-        </w:rPr>
-        <w:t>csv</w:t>
-      </w:r>
-      <w:proofErr w:type="spellEnd"/>
-      <w:r>
-        <w:rPr>
-          <w:lang w:val="sk-SK"/>
-        </w:rPr>
-        <w:t>, s ktorým sa pracovalo prijate</w:t>
+        <w:t>Na začiatku projektu bol dataset poskytnutý vo formáte .xls a bol transformovaný do formátu .csv, s ktorým sa pracovalo prijate</w:t>
       </w:r>
       <w:r>
         <w:rPr>
@@ -3965,35 +3597,7 @@
         <w:rPr>
           <w:lang w:val="sk-SK"/>
         </w:rPr>
-        <w:t>Viaceré stĺpce (napr. s dátumami) boli rozdelené do dvoch samostatných stĺpcov, preto sa spojili do jedného (</w:t>
-      </w:r>
-      <w:proofErr w:type="spellStart"/>
-      <w:r>
-        <w:rPr>
-          <w:lang w:val="sk-SK"/>
-        </w:rPr>
-        <w:t>validovany_vysledok</w:t>
-      </w:r>
-      <w:proofErr w:type="spellEnd"/>
-      <w:r>
-        <w:rPr>
-          <w:lang w:val="sk-SK"/>
-        </w:rPr>
-        <w:t xml:space="preserve">, </w:t>
-      </w:r>
-      <w:proofErr w:type="spellStart"/>
-      <w:r>
-        <w:rPr>
-          <w:lang w:val="sk-SK"/>
-        </w:rPr>
-        <w:t>prijem_vzorky</w:t>
-      </w:r>
-      <w:proofErr w:type="spellEnd"/>
-      <w:r>
-        <w:rPr>
-          <w:lang w:val="sk-SK"/>
-        </w:rPr>
-        <w:t>).</w:t>
+        <w:t>Viaceré stĺpce (napr. s dátumami) boli rozdelené do dvoch samostatných stĺpcov, preto sa spojili do jedného (validovany_vysledok, prijem_vzorky).</w:t>
       </w:r>
       <w:r>
         <w:rPr>
@@ -4087,49 +3691,7 @@
         <w:rPr>
           <w:lang w:val="sk-SK"/>
         </w:rPr>
-        <w:t xml:space="preserve">Genotypy boli uvedené ako textové hodnoty: </w:t>
-      </w:r>
-      <w:proofErr w:type="spellStart"/>
-      <w:r>
-        <w:rPr>
-          <w:lang w:val="sk-SK"/>
-        </w:rPr>
-        <w:t>normal</w:t>
-      </w:r>
-      <w:proofErr w:type="spellEnd"/>
-      <w:r>
-        <w:rPr>
-          <w:lang w:val="sk-SK"/>
-        </w:rPr>
-        <w:t xml:space="preserve">, </w:t>
-      </w:r>
-      <w:proofErr w:type="spellStart"/>
-      <w:r>
-        <w:rPr>
-          <w:lang w:val="sk-SK"/>
-        </w:rPr>
-        <w:t>heterozygot</w:t>
-      </w:r>
-      <w:proofErr w:type="spellEnd"/>
-      <w:r>
-        <w:rPr>
-          <w:lang w:val="sk-SK"/>
-        </w:rPr>
-        <w:t xml:space="preserve">, </w:t>
-      </w:r>
-      <w:proofErr w:type="spellStart"/>
-      <w:r>
-        <w:rPr>
-          <w:lang w:val="sk-SK"/>
-        </w:rPr>
-        <w:t>homozygot</w:t>
-      </w:r>
-      <w:proofErr w:type="spellEnd"/>
-      <w:r>
-        <w:rPr>
-          <w:lang w:val="sk-SK"/>
-        </w:rPr>
-        <w:t>, prípadne ako mutácia alebo patogénna.</w:t>
+        <w:t>Genotypy boli uvedené ako textové hodnoty: normal, heterozygot, homozygot, prípadne ako mutácia alebo patogénna.</w:t>
       </w:r>
       <w:r>
         <w:rPr>
@@ -4141,105 +3703,7 @@
         <w:rPr>
           <w:lang w:val="sk-SK"/>
         </w:rPr>
-        <w:t xml:space="preserve">Na účely analýzy sa tieto hodnoty </w:t>
-      </w:r>
-      <w:proofErr w:type="spellStart"/>
-      <w:r>
-        <w:rPr>
-          <w:lang w:val="sk-SK"/>
-        </w:rPr>
-        <w:t>premapovali</w:t>
-      </w:r>
-      <w:proofErr w:type="spellEnd"/>
-      <w:r>
-        <w:rPr>
-          <w:lang w:val="sk-SK"/>
-        </w:rPr>
-        <w:t xml:space="preserve"> do štandardného genetického formátu: </w:t>
-      </w:r>
-      <w:proofErr w:type="spellStart"/>
-      <w:r>
-        <w:rPr>
-          <w:lang w:val="sk-SK"/>
-        </w:rPr>
-        <w:t>wt</w:t>
-      </w:r>
-      <w:proofErr w:type="spellEnd"/>
-      <w:r>
-        <w:rPr>
-          <w:lang w:val="sk-SK"/>
-        </w:rPr>
-        <w:t>/</w:t>
-      </w:r>
-      <w:proofErr w:type="spellStart"/>
-      <w:r>
-        <w:rPr>
-          <w:lang w:val="sk-SK"/>
-        </w:rPr>
-        <w:t>wt</w:t>
-      </w:r>
-      <w:proofErr w:type="spellEnd"/>
-      <w:r>
-        <w:rPr>
-          <w:lang w:val="sk-SK"/>
-        </w:rPr>
-        <w:t xml:space="preserve">, </w:t>
-      </w:r>
-      <w:proofErr w:type="spellStart"/>
-      <w:r>
-        <w:rPr>
-          <w:lang w:val="sk-SK"/>
-        </w:rPr>
-        <w:t>wt</w:t>
-      </w:r>
-      <w:proofErr w:type="spellEnd"/>
-      <w:r>
-        <w:rPr>
-          <w:lang w:val="sk-SK"/>
-        </w:rPr>
-        <w:t>/</w:t>
-      </w:r>
-      <w:proofErr w:type="spellStart"/>
-      <w:r>
-        <w:rPr>
-          <w:lang w:val="sk-SK"/>
-        </w:rPr>
-        <w:t>mut</w:t>
-      </w:r>
-      <w:proofErr w:type="spellEnd"/>
-      <w:r>
-        <w:rPr>
-          <w:lang w:val="sk-SK"/>
-        </w:rPr>
-        <w:t xml:space="preserve">, </w:t>
-      </w:r>
-      <w:proofErr w:type="spellStart"/>
-      <w:r>
-        <w:rPr>
-          <w:lang w:val="sk-SK"/>
-        </w:rPr>
-        <w:t>mut</w:t>
-      </w:r>
-      <w:proofErr w:type="spellEnd"/>
-      <w:r>
-        <w:rPr>
-          <w:lang w:val="sk-SK"/>
-        </w:rPr>
-        <w:t>/</w:t>
-      </w:r>
-      <w:proofErr w:type="spellStart"/>
-      <w:r>
-        <w:rPr>
-          <w:lang w:val="sk-SK"/>
-        </w:rPr>
-        <w:t>mut</w:t>
-      </w:r>
-      <w:proofErr w:type="spellEnd"/>
-      <w:r>
-        <w:rPr>
-          <w:lang w:val="sk-SK"/>
-        </w:rPr>
-        <w:t>.</w:t>
+        <w:t>Na účely analýzy sa tieto hodnoty premapovali do štandardného genetického formátu: wt/wt, wt/mut, mut/mut.</w:t>
       </w:r>
     </w:p>
     <w:p>
@@ -4283,21 +3747,7 @@
         <w:rPr>
           <w:lang w:val="sk-SK"/>
         </w:rPr>
-        <w:t xml:space="preserve">Tento prístup zabezpečil robustnosť voči zmenám názvu stĺpcov v </w:t>
-      </w:r>
-      <w:proofErr w:type="spellStart"/>
-      <w:r>
-        <w:rPr>
-          <w:lang w:val="sk-SK"/>
-        </w:rPr>
-        <w:t>datasete</w:t>
-      </w:r>
-      <w:proofErr w:type="spellEnd"/>
-      <w:r>
-        <w:rPr>
-          <w:lang w:val="sk-SK"/>
-        </w:rPr>
-        <w:t>.</w:t>
+        <w:t>Tento prístup zabezpečil robustnosť voči zmenám názvu stĺpcov v datasete.</w:t>
       </w:r>
     </w:p>
     <w:p>
@@ -4323,18 +3773,8 @@
           <w:bCs/>
           <w:lang w:val="sk-SK"/>
         </w:rPr>
-        <w:t xml:space="preserve">loženie očisteného </w:t>
-      </w:r>
-      <w:proofErr w:type="spellStart"/>
-      <w:r>
-        <w:rPr>
-          <w:b/>
-          <w:bCs/>
-          <w:lang w:val="sk-SK"/>
-        </w:rPr>
-        <w:t>datasetu</w:t>
-      </w:r>
-      <w:proofErr w:type="spellEnd"/>
+        <w:t>loženie očisteného datasetu</w:t>
+      </w:r>
     </w:p>
     <w:p>
       <w:pPr>
@@ -4347,21 +3787,7 @@
         <w:rPr>
           <w:lang w:val="sk-SK"/>
         </w:rPr>
-        <w:t xml:space="preserve">Finálny očistený </w:t>
-      </w:r>
-      <w:proofErr w:type="spellStart"/>
-      <w:r>
-        <w:rPr>
-          <w:lang w:val="sk-SK"/>
-        </w:rPr>
-        <w:t>dataset</w:t>
-      </w:r>
-      <w:proofErr w:type="spellEnd"/>
-      <w:r>
-        <w:rPr>
-          <w:lang w:val="sk-SK"/>
-        </w:rPr>
-        <w:t xml:space="preserve"> </w:t>
+        <w:t xml:space="preserve">Finálny očistený dataset </w:t>
       </w:r>
       <w:r>
         <w:rPr>
@@ -4451,21 +3877,7 @@
         <w:rPr>
           <w:lang w:val="sk-SK"/>
         </w:rPr>
-        <w:t xml:space="preserve">Hlavným programovacím jazykom bol </w:t>
-      </w:r>
-      <w:proofErr w:type="spellStart"/>
-      <w:r>
-        <w:rPr>
-          <w:lang w:val="sk-SK"/>
-        </w:rPr>
-        <w:t>Python</w:t>
-      </w:r>
-      <w:proofErr w:type="spellEnd"/>
-      <w:r>
-        <w:rPr>
-          <w:lang w:val="sk-SK"/>
-        </w:rPr>
-        <w:t>, a to pre jeho rozsiahlu podporu v oblasti dátovej analýzy a biomedicíny.</w:t>
+        <w:t>Hlavným programovacím jazykom bol Python, a to pre jeho rozsiahlu podporu v oblasti dátovej analýzy a biomedicíny.</w:t>
       </w:r>
     </w:p>
     <w:p>
@@ -4491,7 +3903,6 @@
         </w:numPr>
         <w:spacing w:line="360" w:lineRule="auto"/>
       </w:pPr>
-      <w:proofErr w:type="spellStart"/>
       <w:r>
         <w:rPr>
           <w:b/>
@@ -4499,7 +3910,6 @@
         </w:rPr>
         <w:t>Pandas</w:t>
       </w:r>
-      <w:proofErr w:type="spellEnd"/>
       <w:r>
         <w:t xml:space="preserve"> – na načítanie a spracovanie dátového súboru, agregácie a transformácie údajov.</w:t>
       </w:r>
@@ -4513,31 +3923,13 @@
         </w:numPr>
         <w:spacing w:line="360" w:lineRule="auto"/>
       </w:pPr>
-      <w:proofErr w:type="spellStart"/>
       <w:r>
         <w:rPr>
           <w:b/>
           <w:bCs/>
         </w:rPr>
-        <w:t>Matplotlib</w:t>
-      </w:r>
-      <w:proofErr w:type="spellEnd"/>
-      <w:r>
-        <w:rPr>
-          <w:b/>
-          <w:bCs/>
-        </w:rPr>
-        <w:t xml:space="preserve"> a </w:t>
-      </w:r>
-      <w:proofErr w:type="spellStart"/>
-      <w:r>
-        <w:rPr>
-          <w:b/>
-          <w:bCs/>
-        </w:rPr>
-        <w:t>Seaborn</w:t>
-      </w:r>
-      <w:proofErr w:type="spellEnd"/>
+        <w:t>Matplotlib a Seaborn</w:t>
+      </w:r>
       <w:r>
         <w:t xml:space="preserve"> – pre tvorbu vizuálne atraktívnych grafov.</w:t>
       </w:r>
@@ -4551,7 +3943,6 @@
         </w:numPr>
         <w:spacing w:line="360" w:lineRule="auto"/>
       </w:pPr>
-      <w:proofErr w:type="spellStart"/>
       <w:r>
         <w:rPr>
           <w:b/>
@@ -4559,17 +3950,8 @@
         </w:rPr>
         <w:t>Scipy</w:t>
       </w:r>
-      <w:proofErr w:type="spellEnd"/>
-      <w:r>
-        <w:t xml:space="preserve"> – na štatistické testy ako je napr. </w:t>
-      </w:r>
-      <w:proofErr w:type="spellStart"/>
-      <w:r>
-        <w:t>chi</w:t>
-      </w:r>
-      <w:proofErr w:type="spellEnd"/>
-      <w:r>
-        <w:t>-kvadrát test.</w:t>
+      <w:r>
+        <w:t xml:space="preserve"> – na štatistické testy ako je napr. chi-kvadrát test.</w:t>
       </w:r>
     </w:p>
     <w:p>
@@ -4581,7 +3963,6 @@
         </w:numPr>
         <w:spacing w:line="360" w:lineRule="auto"/>
       </w:pPr>
-      <w:proofErr w:type="spellStart"/>
       <w:r>
         <w:rPr>
           <w:b/>
@@ -4589,17 +3970,8 @@
         </w:rPr>
         <w:t>Python-docx</w:t>
       </w:r>
-      <w:proofErr w:type="spellEnd"/>
-      <w:r>
-        <w:t xml:space="preserve"> – pre generovanie finálneho exportu analýzy do formátu .</w:t>
-      </w:r>
-      <w:proofErr w:type="spellStart"/>
-      <w:r>
-        <w:t>docx</w:t>
-      </w:r>
-      <w:proofErr w:type="spellEnd"/>
-      <w:r>
-        <w:t>.</w:t>
+      <w:r>
+        <w:t xml:space="preserve"> – pre generovanie finálneho exportu analýzy do formátu .docx.</w:t>
       </w:r>
     </w:p>
     <w:p>
@@ -4611,7 +3983,6 @@
         </w:numPr>
         <w:spacing w:line="360" w:lineRule="auto"/>
       </w:pPr>
-      <w:proofErr w:type="spellStart"/>
       <w:r>
         <w:rPr>
           <w:b/>
@@ -4619,7 +3990,6 @@
         </w:rPr>
         <w:t>Streamlit</w:t>
       </w:r>
-      <w:proofErr w:type="spellEnd"/>
       <w:r>
         <w:t xml:space="preserve"> – na tvorbu interaktívneho používateľského rozhrania (aplikácie).</w:t>
       </w:r>
@@ -4647,19 +4017,11 @@
           <w:lang w:val="sk-SK"/>
         </w:rPr>
       </w:pPr>
-      <w:proofErr w:type="spellStart"/>
-      <w:r>
-        <w:rPr>
-          <w:lang w:val="sk-SK"/>
-        </w:rPr>
-        <w:t>Streamlit</w:t>
-      </w:r>
-      <w:proofErr w:type="spellEnd"/>
-      <w:r>
-        <w:rPr>
-          <w:lang w:val="sk-SK"/>
-        </w:rPr>
-        <w:t xml:space="preserve"> slúži ako jednoduché webové rozhranie, kde môže používateľ:</w:t>
+      <w:r>
+        <w:rPr>
+          <w:lang w:val="sk-SK"/>
+        </w:rPr>
+        <w:t>Streamlit slúži ako jednoduché webové rozhranie, kde môže používateľ:</w:t>
       </w:r>
     </w:p>
     <w:p>
@@ -4672,15 +4034,7 @@
         <w:spacing w:line="360" w:lineRule="auto"/>
       </w:pPr>
       <w:r>
-        <w:t>Nahrať vlastný .</w:t>
-      </w:r>
-      <w:proofErr w:type="spellStart"/>
-      <w:r>
-        <w:t>csv</w:t>
-      </w:r>
-      <w:proofErr w:type="spellEnd"/>
-      <w:r>
-        <w:t xml:space="preserve"> súbor s údajmi.</w:t>
+        <w:t>Nahrať vlastný .csv súbor s údajmi.</w:t>
       </w:r>
     </w:p>
     <w:p>
@@ -4719,15 +4073,7 @@
         <w:spacing w:line="360" w:lineRule="auto"/>
       </w:pPr>
       <w:r>
-        <w:t xml:space="preserve">Spustiť štatistické testy na zistenie súladu s </w:t>
-      </w:r>
-      <w:proofErr w:type="spellStart"/>
-      <w:r>
-        <w:t>Hardy-Weinbergovou</w:t>
-      </w:r>
-      <w:proofErr w:type="spellEnd"/>
-      <w:r>
-        <w:t xml:space="preserve"> rovnováhou.</w:t>
+        <w:t>Spustiť štatistické testy na zistenie súladu s Hardy-Weinbergovou rovnováhou.</w:t>
       </w:r>
     </w:p>
     <w:p>
@@ -4865,35 +4211,7 @@
         <w:rPr>
           <w:lang w:val="sk-SK"/>
         </w:rPr>
-        <w:t xml:space="preserve">Zvolená kombinácia </w:t>
-      </w:r>
-      <w:proofErr w:type="spellStart"/>
-      <w:r>
-        <w:rPr>
-          <w:lang w:val="sk-SK"/>
-        </w:rPr>
-        <w:t>Pythonu</w:t>
-      </w:r>
-      <w:proofErr w:type="spellEnd"/>
-      <w:r>
-        <w:rPr>
-          <w:lang w:val="sk-SK"/>
-        </w:rPr>
-        <w:t xml:space="preserve"> a </w:t>
-      </w:r>
-      <w:proofErr w:type="spellStart"/>
-      <w:r>
-        <w:rPr>
-          <w:lang w:val="sk-SK"/>
-        </w:rPr>
-        <w:t>Streamlitu</w:t>
-      </w:r>
-      <w:proofErr w:type="spellEnd"/>
-      <w:r>
-        <w:rPr>
-          <w:lang w:val="sk-SK"/>
-        </w:rPr>
-        <w:t xml:space="preserve"> ponúkla</w:t>
+        <w:t>Zvolená kombinácia Pythonu a Streamlitu ponúkla</w:t>
       </w:r>
       <w:r>
         <w:rPr>
@@ -4905,21 +4223,7 @@
         <w:rPr>
           <w:lang w:val="sk-SK"/>
         </w:rPr>
-        <w:t xml:space="preserve">rýchle </w:t>
-      </w:r>
-      <w:proofErr w:type="spellStart"/>
-      <w:r>
-        <w:rPr>
-          <w:lang w:val="sk-SK"/>
-        </w:rPr>
-        <w:t>prototypovanie</w:t>
-      </w:r>
-      <w:proofErr w:type="spellEnd"/>
-      <w:r>
-        <w:rPr>
-          <w:lang w:val="sk-SK"/>
-        </w:rPr>
-        <w:t>, vďaka čomu bolo možné priebežne overovať výsledky,</w:t>
+        <w:t>rýchle prototypovanie, vďaka čomu bolo možné priebežne overovať výsledky,</w:t>
       </w:r>
       <w:r>
         <w:rPr>
@@ -4931,21 +4235,7 @@
         <w:rPr>
           <w:lang w:val="sk-SK"/>
         </w:rPr>
-        <w:t xml:space="preserve">flexibilitu pri zmene vstupného </w:t>
-      </w:r>
-      <w:proofErr w:type="spellStart"/>
-      <w:r>
-        <w:rPr>
-          <w:lang w:val="sk-SK"/>
-        </w:rPr>
-        <w:t>datasetu</w:t>
-      </w:r>
-      <w:proofErr w:type="spellEnd"/>
-      <w:r>
-        <w:rPr>
-          <w:lang w:val="sk-SK"/>
-        </w:rPr>
-        <w:t xml:space="preserve"> bez nutnosti meniť kód</w:t>
+        <w:t>flexibilitu pri zmene vstupného datasetu bez nutnosti meniť kód</w:t>
       </w:r>
       <w:r>
         <w:rPr>
@@ -5015,21 +4305,7 @@
         <w:rPr>
           <w:lang w:val="sk-SK"/>
         </w:rPr>
-        <w:t xml:space="preserve">Prototyp aplikácie bol navrhnutý ako interaktívna webová aplikácia založená na knižnici </w:t>
-      </w:r>
-      <w:proofErr w:type="spellStart"/>
-      <w:r>
-        <w:rPr>
-          <w:lang w:val="sk-SK"/>
-        </w:rPr>
-        <w:t>Streamlit</w:t>
-      </w:r>
-      <w:proofErr w:type="spellEnd"/>
-      <w:r>
-        <w:rPr>
-          <w:lang w:val="sk-SK"/>
-        </w:rPr>
-        <w:t>, ktorá umožňuje jednoduché a rýchle vytváranie používateľsky prívetivého rozhrania. Aplikácia je navrhnutá pre potreby zdravotníckej analýzy genetických údajov.</w:t>
+        <w:t>Prototyp aplikácie bol navrhnutý ako interaktívna webová aplikácia založená na knižnici Streamlit, ktorá umožňuje jednoduché a rýchle vytváranie používateľsky prívetivého rozhrania. Aplikácia je navrhnutá pre potreby zdravotníckej analýzy genetických údajov.</w:t>
       </w:r>
     </w:p>
     <w:p>
@@ -5042,51 +4318,9 @@
         <w:spacing w:line="360" w:lineRule="auto"/>
         <w:jc w:val="left"/>
       </w:pPr>
-      <w:proofErr w:type="spellStart"/>
-      <w:r>
-        <w:t>Backend</w:t>
-      </w:r>
-      <w:proofErr w:type="spellEnd"/>
-      <w:r>
-        <w:t xml:space="preserve">: </w:t>
-      </w:r>
-      <w:proofErr w:type="spellStart"/>
-      <w:r>
-        <w:t>Python</w:t>
-      </w:r>
-      <w:proofErr w:type="spellEnd"/>
-      <w:r>
-        <w:t xml:space="preserve"> + knižnice </w:t>
-      </w:r>
-      <w:proofErr w:type="spellStart"/>
-      <w:r>
-        <w:t>pandas</w:t>
-      </w:r>
-      <w:proofErr w:type="spellEnd"/>
-      <w:r>
-        <w:t xml:space="preserve">, </w:t>
-      </w:r>
-      <w:proofErr w:type="spellStart"/>
-      <w:r>
-        <w:t>seaborn</w:t>
-      </w:r>
-      <w:proofErr w:type="spellEnd"/>
-      <w:r>
-        <w:t xml:space="preserve">, </w:t>
-      </w:r>
-      <w:proofErr w:type="spellStart"/>
-      <w:r>
-        <w:t>matplotlib</w:t>
-      </w:r>
-      <w:proofErr w:type="spellEnd"/>
-      <w:r>
-        <w:t xml:space="preserve">, </w:t>
-      </w:r>
-      <w:proofErr w:type="spellStart"/>
-      <w:r>
-        <w:t>scipy</w:t>
-      </w:r>
-      <w:proofErr w:type="spellEnd"/>
+      <w:r>
+        <w:t>Backend: Python + knižnice pandas, seaborn, matplotlib, scipy</w:t>
+      </w:r>
     </w:p>
     <w:p>
       <w:pPr>
@@ -5098,21 +4332,8 @@
         <w:spacing w:line="360" w:lineRule="auto"/>
         <w:jc w:val="left"/>
       </w:pPr>
-      <w:proofErr w:type="spellStart"/>
-      <w:r>
-        <w:t>Frontend</w:t>
-      </w:r>
-      <w:proofErr w:type="spellEnd"/>
-      <w:r>
-        <w:t xml:space="preserve">: </w:t>
-      </w:r>
-      <w:proofErr w:type="spellStart"/>
-      <w:r>
-        <w:t>Streamlit</w:t>
-      </w:r>
-      <w:proofErr w:type="spellEnd"/>
-      <w:r>
-        <w:t xml:space="preserve"> (v prehliadači)</w:t>
+      <w:r>
+        <w:t>Frontend: Streamlit (v prehliadači)</w:t>
       </w:r>
     </w:p>
     <w:p>
@@ -5170,15 +4391,7 @@
         <w:jc w:val="left"/>
       </w:pPr>
       <w:r>
-        <w:t>Automaticky generovaný .</w:t>
-      </w:r>
-      <w:proofErr w:type="spellStart"/>
-      <w:r>
-        <w:t>docx</w:t>
-      </w:r>
-      <w:proofErr w:type="spellEnd"/>
-      <w:r>
-        <w:t xml:space="preserve"> report</w:t>
+        <w:t>Automaticky generovaný .docx report</w:t>
       </w:r>
     </w:p>
     <w:p>
@@ -5312,21 +4525,7 @@
         <w:rPr>
           <w:lang w:val="sk-SK"/>
         </w:rPr>
-        <w:t xml:space="preserve">ého </w:t>
-      </w:r>
-      <w:proofErr w:type="spellStart"/>
-      <w:r>
-        <w:rPr>
-          <w:lang w:val="sk-SK"/>
-        </w:rPr>
-        <w:t>datasetu</w:t>
-      </w:r>
-      <w:proofErr w:type="spellEnd"/>
-      <w:r>
-        <w:rPr>
-          <w:lang w:val="sk-SK"/>
-        </w:rPr>
-        <w:t xml:space="preserve">. </w:t>
+        <w:t xml:space="preserve">ého datasetu. </w:t>
       </w:r>
     </w:p>
     <w:p>
@@ -5396,35 +4595,7 @@
         <w:rPr>
           <w:lang w:val="sk-SK"/>
         </w:rPr>
-        <w:t xml:space="preserve">Aplikácia je navrhnutá tak, aby bola ľahko </w:t>
-      </w:r>
-      <w:proofErr w:type="spellStart"/>
-      <w:r>
-        <w:rPr>
-          <w:lang w:val="sk-SK"/>
-        </w:rPr>
-        <w:t>nasaditeľná</w:t>
-      </w:r>
-      <w:proofErr w:type="spellEnd"/>
-      <w:r>
-        <w:rPr>
-          <w:lang w:val="sk-SK"/>
-        </w:rPr>
-        <w:t xml:space="preserve"> v prostredí nemocnice, genetického laboratória alebo výskumného tímu, ktorý analyzuje </w:t>
-      </w:r>
-      <w:proofErr w:type="spellStart"/>
-      <w:r>
-        <w:rPr>
-          <w:lang w:val="sk-SK"/>
-        </w:rPr>
-        <w:t>genotypové</w:t>
-      </w:r>
-      <w:proofErr w:type="spellEnd"/>
-      <w:r>
-        <w:rPr>
-          <w:lang w:val="sk-SK"/>
-        </w:rPr>
-        <w:t xml:space="preserve"> dáta pacientov.</w:t>
+        <w:t>Aplikácia je navrhnutá tak, aby bola ľahko nasaditeľná v prostredí nemocnice, genetického laboratória alebo výskumného tímu, ktorý analyzuje genotypové dáta pacientov.</w:t>
       </w:r>
     </w:p>
     <w:p>
@@ -5461,39 +4632,7 @@
         </w:numPr>
       </w:pPr>
       <w:r>
-        <w:t xml:space="preserve">nainštalovanie </w:t>
-      </w:r>
-      <w:proofErr w:type="spellStart"/>
-      <w:r>
-        <w:t>Python</w:t>
-      </w:r>
-      <w:proofErr w:type="spellEnd"/>
-      <w:r>
-        <w:t xml:space="preserve"> prostredia s požadovanými balíkmi (</w:t>
-      </w:r>
-      <w:proofErr w:type="spellStart"/>
-      <w:r>
-        <w:t>streamlit</w:t>
-      </w:r>
-      <w:proofErr w:type="spellEnd"/>
-      <w:r>
-        <w:t xml:space="preserve">, </w:t>
-      </w:r>
-      <w:proofErr w:type="spellStart"/>
-      <w:r>
-        <w:t>pandas</w:t>
-      </w:r>
-      <w:proofErr w:type="spellEnd"/>
-      <w:r>
-        <w:t xml:space="preserve">, </w:t>
-      </w:r>
-      <w:proofErr w:type="spellStart"/>
-      <w:r>
-        <w:t>matplotlib</w:t>
-      </w:r>
-      <w:proofErr w:type="spellEnd"/>
-      <w:r>
-        <w:t>, atď.),</w:t>
+        <w:t>nainštalovanie Python prostredia s požadovanými balíkmi (streamlit, pandas, matplotlib, atď.),</w:t>
       </w:r>
     </w:p>
     <w:p>
@@ -5505,15 +4644,7 @@
         </w:numPr>
       </w:pPr>
       <w:r>
-        <w:t xml:space="preserve">spustenie aplikácie pomocou príkazu </w:t>
-      </w:r>
-      <w:proofErr w:type="spellStart"/>
-      <w:r>
-        <w:t>streamlit</w:t>
-      </w:r>
-      <w:proofErr w:type="spellEnd"/>
-      <w:r>
-        <w:t xml:space="preserve"> run app.py,</w:t>
+        <w:t>spustenie aplikácie pomocou príkazu streamlit run app.py,</w:t>
       </w:r>
     </w:p>
     <w:p>
@@ -5549,55 +4680,7 @@
         </w:numPr>
       </w:pPr>
       <w:r>
-        <w:t>spustenie aplikácie na serveri s povolením externého prístupu (</w:t>
-      </w:r>
-      <w:proofErr w:type="spellStart"/>
-      <w:r>
-        <w:t>streamlit</w:t>
-      </w:r>
-      <w:proofErr w:type="spellEnd"/>
-      <w:r>
-        <w:t xml:space="preserve"> run app.py --</w:t>
-      </w:r>
-      <w:proofErr w:type="spellStart"/>
-      <w:r>
-        <w:t>server.enableCORS</w:t>
-      </w:r>
-      <w:proofErr w:type="spellEnd"/>
-      <w:r>
-        <w:t xml:space="preserve"> </w:t>
-      </w:r>
-      <w:proofErr w:type="spellStart"/>
-      <w:r>
-        <w:t>false</w:t>
-      </w:r>
-      <w:proofErr w:type="spellEnd"/>
-      <w:r>
-        <w:t xml:space="preserve"> --</w:t>
-      </w:r>
-      <w:proofErr w:type="spellStart"/>
-      <w:r>
-        <w:t>server.enableXsrfProtection</w:t>
-      </w:r>
-      <w:proofErr w:type="spellEnd"/>
-      <w:r>
-        <w:t xml:space="preserve"> </w:t>
-      </w:r>
-      <w:proofErr w:type="spellStart"/>
-      <w:r>
-        <w:t>false</w:t>
-      </w:r>
-      <w:proofErr w:type="spellEnd"/>
-      <w:r>
-        <w:t xml:space="preserve"> --</w:t>
-      </w:r>
-      <w:proofErr w:type="spellStart"/>
-      <w:r>
-        <w:t>server.address</w:t>
-      </w:r>
-      <w:proofErr w:type="spellEnd"/>
-      <w:r>
-        <w:t xml:space="preserve"> 0.0.0.0),</w:t>
+        <w:t>spustenie aplikácie na serveri s povolením externého prístupu (streamlit run app.py --server.enableCORS false --server.enableXsrfProtection false --server.address 0.0.0.0),</w:t>
       </w:r>
     </w:p>
     <w:p>
@@ -5621,47 +4704,7 @@
         </w:numPr>
       </w:pPr>
       <w:r>
-        <w:t xml:space="preserve">Cloudové nasadenie (napr. </w:t>
-      </w:r>
-      <w:proofErr w:type="spellStart"/>
-      <w:r>
-        <w:t>Azure</w:t>
-      </w:r>
-      <w:proofErr w:type="spellEnd"/>
-      <w:r>
-        <w:t xml:space="preserve">, AWS, </w:t>
-      </w:r>
-      <w:proofErr w:type="spellStart"/>
-      <w:r>
-        <w:t>Heroku</w:t>
-      </w:r>
-      <w:proofErr w:type="spellEnd"/>
-      <w:r>
-        <w:t xml:space="preserve">, </w:t>
-      </w:r>
-      <w:proofErr w:type="spellStart"/>
-      <w:r>
-        <w:t>Streamlit</w:t>
-      </w:r>
-      <w:proofErr w:type="spellEnd"/>
-      <w:r>
-        <w:t xml:space="preserve"> </w:t>
-      </w:r>
-      <w:proofErr w:type="spellStart"/>
-      <w:r>
-        <w:t>Community</w:t>
-      </w:r>
-      <w:proofErr w:type="spellEnd"/>
-      <w:r>
-        <w:t xml:space="preserve"> </w:t>
-      </w:r>
-      <w:proofErr w:type="spellStart"/>
-      <w:r>
-        <w:t>Cloud</w:t>
-      </w:r>
-      <w:proofErr w:type="spellEnd"/>
-      <w:r>
-        <w:t>):</w:t>
+        <w:t>Cloudové nasadenie (napr. Azure, AWS, Heroku, Streamlit Community Cloud):</w:t>
       </w:r>
     </w:p>
     <w:p>
@@ -5673,15 +4716,7 @@
         </w:numPr>
       </w:pPr>
       <w:r>
-        <w:t xml:space="preserve">úložisko s kódom (napr. </w:t>
-      </w:r>
-      <w:proofErr w:type="spellStart"/>
-      <w:r>
-        <w:t>GitHub</w:t>
-      </w:r>
-      <w:proofErr w:type="spellEnd"/>
-      <w:r>
-        <w:t>),</w:t>
+        <w:t>úložisko s kódom (napr. GitHub),</w:t>
       </w:r>
     </w:p>
     <w:p>
@@ -5694,15 +4729,7 @@
       </w:pPr>
       <w:r>
         <w:lastRenderedPageBreak/>
-        <w:t xml:space="preserve">nasadenie cez CI/CD </w:t>
-      </w:r>
-      <w:proofErr w:type="spellStart"/>
-      <w:r>
-        <w:t>pipeline</w:t>
-      </w:r>
-      <w:proofErr w:type="spellEnd"/>
-      <w:r>
-        <w:t>,</w:t>
+        <w:t>nasadenie cez CI/CD pipeline,</w:t>
       </w:r>
     </w:p>
     <w:p>
@@ -5860,23 +4887,13 @@
         </w:rPr>
         <w:t xml:space="preserve"> pomocou príkazu </w:t>
       </w:r>
-      <w:proofErr w:type="spellStart"/>
       <w:r>
         <w:rPr>
           <w:i/>
           <w:iCs/>
           <w:lang w:val="sk-SK"/>
         </w:rPr>
-        <w:t>streamlit</w:t>
-      </w:r>
-      <w:proofErr w:type="spellEnd"/>
-      <w:r>
-        <w:rPr>
-          <w:i/>
-          <w:iCs/>
-          <w:lang w:val="sk-SK"/>
-        </w:rPr>
-        <w:t xml:space="preserve"> run app.py</w:t>
+        <w:t>streamlit run app.py</w:t>
       </w:r>
       <w:r>
         <w:rPr>
@@ -5920,21 +4937,7 @@
         <w:rPr>
           <w:lang w:val="sk-SK"/>
         </w:rPr>
-        <w:t>V ľavom bočnom paneli kliknite na tlačidlo „Vyberte súbor“ a nahrajte váš .</w:t>
-      </w:r>
-      <w:proofErr w:type="spellStart"/>
-      <w:r>
-        <w:rPr>
-          <w:lang w:val="sk-SK"/>
-        </w:rPr>
-        <w:t>csv</w:t>
-      </w:r>
-      <w:proofErr w:type="spellEnd"/>
-      <w:r>
-        <w:rPr>
-          <w:lang w:val="sk-SK"/>
-        </w:rPr>
-        <w:t xml:space="preserve"> súbor so záznamami pacientov.</w:t>
+        <w:t>V ľavom bočnom paneli kliknite na tlačidlo „Vyberte súbor“ a nahrajte váš .csv súbor so záznamami pacientov.</w:t>
       </w:r>
       <w:r>
         <w:rPr>
@@ -5946,21 +4949,7 @@
         <w:rPr>
           <w:lang w:val="sk-SK"/>
         </w:rPr>
-        <w:t xml:space="preserve">Po nahratí bude </w:t>
-      </w:r>
-      <w:proofErr w:type="spellStart"/>
-      <w:r>
-        <w:rPr>
-          <w:lang w:val="sk-SK"/>
-        </w:rPr>
-        <w:t>dataset</w:t>
-      </w:r>
-      <w:proofErr w:type="spellEnd"/>
-      <w:r>
-        <w:rPr>
-          <w:lang w:val="sk-SK"/>
-        </w:rPr>
-        <w:t xml:space="preserve"> automaticky očistený a uložený ako SSBU25_dataset_cleaned.csv.</w:t>
+        <w:t>Po nahratí bude dataset automaticky očistený a uložený ako SSBU25_dataset_cleaned.csv.</w:t>
       </w:r>
     </w:p>
     <w:p>
@@ -6011,15 +5000,7 @@
         <w:spacing w:line="360" w:lineRule="auto"/>
       </w:pPr>
       <w:r>
-        <w:t xml:space="preserve">Úvodná analýza: Výpočty </w:t>
-      </w:r>
-      <w:proofErr w:type="spellStart"/>
-      <w:r>
-        <w:t>Hardy-Weinbergovej</w:t>
-      </w:r>
-      <w:proofErr w:type="spellEnd"/>
-      <w:r>
-        <w:t xml:space="preserve"> rovnováhy, zastúpenie genotypov a súvislosť s pečeňovými diagnózami.</w:t>
+        <w:t>Úvodná analýza: Výpočty Hardy-Weinbergovej rovnováhy, zastúpenie genotypov a súvislosť s pečeňovými diagnózami.</w:t>
       </w:r>
     </w:p>
     <w:p>
@@ -6121,21 +5102,7 @@
         <w:rPr>
           <w:lang w:val="sk-SK"/>
         </w:rPr>
-        <w:t>Po dokončení analýzy kliknite v bočnom paneli na „Exportovať report (.</w:t>
-      </w:r>
-      <w:proofErr w:type="spellStart"/>
-      <w:r>
-        <w:rPr>
-          <w:lang w:val="sk-SK"/>
-        </w:rPr>
-        <w:t>docx</w:t>
-      </w:r>
-      <w:proofErr w:type="spellEnd"/>
-      <w:r>
-        <w:rPr>
-          <w:lang w:val="sk-SK"/>
-        </w:rPr>
-        <w:t>)“.</w:t>
+        <w:t>Po dokončení analýzy kliknite v bočnom paneli na „Exportovať report (.docx)“.</w:t>
       </w:r>
       <w:r>
         <w:rPr>
@@ -6246,61 +5213,11 @@
         </w:rPr>
         <w:t xml:space="preserve">poskytnutého </w:t>
       </w:r>
-      <w:proofErr w:type="spellStart"/>
-      <w:r>
-        <w:rPr>
-          <w:lang w:val="sk-SK"/>
-        </w:rPr>
-        <w:t>datasetu</w:t>
-      </w:r>
-      <w:proofErr w:type="spellEnd"/>
-      <w:r>
-        <w:rPr>
-          <w:lang w:val="sk-SK"/>
-        </w:rPr>
-        <w:t xml:space="preserve">. Cieľom bolo identifikovať genetické predispozície na </w:t>
-      </w:r>
-      <w:proofErr w:type="spellStart"/>
-      <w:r>
-        <w:rPr>
-          <w:lang w:val="sk-SK"/>
-        </w:rPr>
-        <w:t>hemochromatózu</w:t>
-      </w:r>
-      <w:proofErr w:type="spellEnd"/>
-      <w:r>
-        <w:rPr>
-          <w:lang w:val="sk-SK"/>
-        </w:rPr>
-        <w:t xml:space="preserve"> prostredníctvom analýzy HFE génu a jeho mutácií (C282Y, H63D, S65C), a posúdiť ich súvislosť s pečeňovými diagnózami a demografickými faktormi ako vek a pohlavie. Výsledky boli vyhodnotené pomocou deskriptívnych štatistík, </w:t>
-      </w:r>
-      <w:proofErr w:type="spellStart"/>
-      <w:r>
-        <w:rPr>
-          <w:lang w:val="sk-SK"/>
-        </w:rPr>
-        <w:t>chi</w:t>
-      </w:r>
-      <w:proofErr w:type="spellEnd"/>
-      <w:r>
-        <w:rPr>
-          <w:lang w:val="sk-SK"/>
-        </w:rPr>
-        <w:t xml:space="preserve">-kvadrát testov nezávislosti a testu </w:t>
-      </w:r>
-      <w:proofErr w:type="spellStart"/>
-      <w:r>
-        <w:rPr>
-          <w:lang w:val="sk-SK"/>
-        </w:rPr>
-        <w:t>Hardy-Weinbergovej</w:t>
-      </w:r>
-      <w:proofErr w:type="spellEnd"/>
-      <w:r>
-        <w:rPr>
-          <w:lang w:val="sk-SK"/>
-        </w:rPr>
-        <w:t xml:space="preserve"> rovnováhy. </w:t>
+      <w:r>
+        <w:rPr>
+          <w:lang w:val="sk-SK"/>
+        </w:rPr>
+        <w:t xml:space="preserve">datasetu. Cieľom bolo identifikovať genetické predispozície na hemochromatózu prostredníctvom analýzy HFE génu a jeho mutácií (C282Y, H63D, S65C), a posúdiť ich súvislosť s pečeňovými diagnózami a demografickými faktormi ako vek a pohlavie. Výsledky boli vyhodnotené pomocou deskriptívnych štatistík, chi-kvadrát testov nezávislosti a testu Hardy-Weinbergovej rovnováhy. </w:t>
       </w:r>
     </w:p>
     <w:p>
@@ -6327,59 +5244,13 @@
           <w:lang w:val="sk-SK"/>
         </w:rPr>
       </w:pPr>
-      <w:proofErr w:type="spellStart"/>
       <w:r>
         <w:rPr>
           <w:b/>
           <w:bCs/>
           <w:lang w:val="sk-SK"/>
         </w:rPr>
-        <w:t>wt</w:t>
-      </w:r>
-      <w:proofErr w:type="spellEnd"/>
-      <w:r>
-        <w:rPr>
-          <w:b/>
-          <w:bCs/>
-          <w:lang w:val="sk-SK"/>
-        </w:rPr>
-        <w:t>/</w:t>
-      </w:r>
-      <w:proofErr w:type="spellStart"/>
-      <w:r>
-        <w:rPr>
-          <w:b/>
-          <w:bCs/>
-          <w:lang w:val="sk-SK"/>
-        </w:rPr>
-        <w:t>wt</w:t>
-      </w:r>
-      <w:proofErr w:type="spellEnd"/>
-      <w:r>
-        <w:rPr>
-          <w:b/>
-          <w:bCs/>
-          <w:lang w:val="sk-SK"/>
-        </w:rPr>
-        <w:t xml:space="preserve"> (</w:t>
-      </w:r>
-      <w:proofErr w:type="spellStart"/>
-      <w:r>
-        <w:rPr>
-          <w:b/>
-          <w:bCs/>
-          <w:lang w:val="sk-SK"/>
-        </w:rPr>
-        <w:t>normal</w:t>
-      </w:r>
-      <w:proofErr w:type="spellEnd"/>
-      <w:r>
-        <w:rPr>
-          <w:b/>
-          <w:bCs/>
-          <w:lang w:val="sk-SK"/>
-        </w:rPr>
-        <w:t>)</w:t>
+        <w:t>wt/wt (normal)</w:t>
       </w:r>
       <w:r>
         <w:rPr>
@@ -6398,59 +5269,13 @@
           <w:lang w:val="sk-SK"/>
         </w:rPr>
       </w:pPr>
-      <w:proofErr w:type="spellStart"/>
       <w:r>
         <w:rPr>
           <w:b/>
           <w:bCs/>
           <w:lang w:val="sk-SK"/>
         </w:rPr>
-        <w:t>wt</w:t>
-      </w:r>
-      <w:proofErr w:type="spellEnd"/>
-      <w:r>
-        <w:rPr>
-          <w:b/>
-          <w:bCs/>
-          <w:lang w:val="sk-SK"/>
-        </w:rPr>
-        <w:t>/</w:t>
-      </w:r>
-      <w:proofErr w:type="spellStart"/>
-      <w:r>
-        <w:rPr>
-          <w:b/>
-          <w:bCs/>
-          <w:lang w:val="sk-SK"/>
-        </w:rPr>
-        <w:t>mut</w:t>
-      </w:r>
-      <w:proofErr w:type="spellEnd"/>
-      <w:r>
-        <w:rPr>
-          <w:b/>
-          <w:bCs/>
-          <w:lang w:val="sk-SK"/>
-        </w:rPr>
-        <w:t xml:space="preserve"> (</w:t>
-      </w:r>
-      <w:proofErr w:type="spellStart"/>
-      <w:r>
-        <w:rPr>
-          <w:b/>
-          <w:bCs/>
-          <w:lang w:val="sk-SK"/>
-        </w:rPr>
-        <w:t>heterozygot</w:t>
-      </w:r>
-      <w:proofErr w:type="spellEnd"/>
-      <w:r>
-        <w:rPr>
-          <w:b/>
-          <w:bCs/>
-          <w:lang w:val="sk-SK"/>
-        </w:rPr>
-        <w:t>)</w:t>
+        <w:t>wt/mut (heterozygot)</w:t>
       </w:r>
       <w:r>
         <w:rPr>
@@ -6469,59 +5294,13 @@
           <w:lang w:val="sk-SK"/>
         </w:rPr>
       </w:pPr>
-      <w:proofErr w:type="spellStart"/>
       <w:r>
         <w:rPr>
           <w:b/>
           <w:bCs/>
           <w:lang w:val="sk-SK"/>
         </w:rPr>
-        <w:t>mut</w:t>
-      </w:r>
-      <w:proofErr w:type="spellEnd"/>
-      <w:r>
-        <w:rPr>
-          <w:b/>
-          <w:bCs/>
-          <w:lang w:val="sk-SK"/>
-        </w:rPr>
-        <w:t>/</w:t>
-      </w:r>
-      <w:proofErr w:type="spellStart"/>
-      <w:r>
-        <w:rPr>
-          <w:b/>
-          <w:bCs/>
-          <w:lang w:val="sk-SK"/>
-        </w:rPr>
-        <w:t>mut</w:t>
-      </w:r>
-      <w:proofErr w:type="spellEnd"/>
-      <w:r>
-        <w:rPr>
-          <w:b/>
-          <w:bCs/>
-          <w:lang w:val="sk-SK"/>
-        </w:rPr>
-        <w:t xml:space="preserve"> (</w:t>
-      </w:r>
-      <w:proofErr w:type="spellStart"/>
-      <w:r>
-        <w:rPr>
-          <w:b/>
-          <w:bCs/>
-          <w:lang w:val="sk-SK"/>
-        </w:rPr>
-        <w:t>mutant</w:t>
-      </w:r>
-      <w:proofErr w:type="spellEnd"/>
-      <w:r>
-        <w:rPr>
-          <w:b/>
-          <w:bCs/>
-          <w:lang w:val="sk-SK"/>
-        </w:rPr>
-        <w:t>)</w:t>
+        <w:t>mut/mut (mutant)</w:t>
       </w:r>
       <w:r>
         <w:rPr>
@@ -6541,77 +5320,7 @@
         <w:rPr>
           <w:lang w:val="sk-SK"/>
         </w:rPr>
-        <w:t>Z grafov vyplýva, že vo všetkých troch prípadoch jasne dominuje normálny genotyp (</w:t>
-      </w:r>
-      <w:proofErr w:type="spellStart"/>
-      <w:r>
-        <w:rPr>
-          <w:lang w:val="sk-SK"/>
-        </w:rPr>
-        <w:t>wt</w:t>
-      </w:r>
-      <w:proofErr w:type="spellEnd"/>
-      <w:r>
-        <w:rPr>
-          <w:lang w:val="sk-SK"/>
-        </w:rPr>
-        <w:t>/</w:t>
-      </w:r>
-      <w:proofErr w:type="spellStart"/>
-      <w:r>
-        <w:rPr>
-          <w:lang w:val="sk-SK"/>
-        </w:rPr>
-        <w:t>wt</w:t>
-      </w:r>
-      <w:proofErr w:type="spellEnd"/>
-      <w:r>
-        <w:rPr>
-          <w:lang w:val="sk-SK"/>
-        </w:rPr>
-        <w:t xml:space="preserve">), pričom najvyšší podiel </w:t>
-      </w:r>
-      <w:proofErr w:type="spellStart"/>
-      <w:r>
-        <w:rPr>
-          <w:lang w:val="sk-SK"/>
-        </w:rPr>
-        <w:t>heterozygotov</w:t>
-      </w:r>
-      <w:proofErr w:type="spellEnd"/>
-      <w:r>
-        <w:rPr>
-          <w:lang w:val="sk-SK"/>
-        </w:rPr>
-        <w:t xml:space="preserve"> bol zaznamenaný pri mutácii H63D. Výskyt homozygotných jedincov (</w:t>
-      </w:r>
-      <w:proofErr w:type="spellStart"/>
-      <w:r>
-        <w:rPr>
-          <w:lang w:val="sk-SK"/>
-        </w:rPr>
-        <w:t>mut</w:t>
-      </w:r>
-      <w:proofErr w:type="spellEnd"/>
-      <w:r>
-        <w:rPr>
-          <w:lang w:val="sk-SK"/>
-        </w:rPr>
-        <w:t>/</w:t>
-      </w:r>
-      <w:proofErr w:type="spellStart"/>
-      <w:r>
-        <w:rPr>
-          <w:lang w:val="sk-SK"/>
-        </w:rPr>
-        <w:t>mut</w:t>
-      </w:r>
-      <w:proofErr w:type="spellEnd"/>
-      <w:r>
-        <w:rPr>
-          <w:lang w:val="sk-SK"/>
-        </w:rPr>
-        <w:t>) je veľmi nízky až zanedbateľný, čo je v súlade s očakávaniami pri ochoreniach s recesívnym dedičstvom.</w:t>
+        <w:t>Z grafov vyplýva, že vo všetkých troch prípadoch jasne dominuje normálny genotyp (wt/wt), pričom najvyšší podiel heterozygotov bol zaznamenaný pri mutácii H63D. Výskyt homozygotných jedincov (mut/mut) je veľmi nízky až zanedbateľný, čo je v súlade s očakávaniami pri ochoreniach s recesívnym dedičstvom.</w:t>
       </w:r>
     </w:p>
     <w:p>
@@ -6735,47 +5444,11 @@
           <w:lang w:val="sk-SK"/>
         </w:rPr>
       </w:pPr>
-      <w:proofErr w:type="spellStart"/>
-      <w:r>
-        <w:rPr>
-          <w:lang w:val="sk-SK"/>
-        </w:rPr>
-        <w:t>Hardy-Weinbergov</w:t>
-      </w:r>
-      <w:proofErr w:type="spellEnd"/>
-      <w:r>
-        <w:rPr>
-          <w:lang w:val="sk-SK"/>
-        </w:rPr>
-        <w:t xml:space="preserve"> princíp slúži na určenie, či je populácia v genetickej rovnováhe, t. j. či sa frekvencie alel a genotypov nemenia medzi generáciami v neprítomnosti selekcie, mutácií, migrácie a náhodného </w:t>
-      </w:r>
-      <w:proofErr w:type="spellStart"/>
-      <w:r>
-        <w:rPr>
-          <w:lang w:val="sk-SK"/>
-        </w:rPr>
-        <w:t>driftu</w:t>
-      </w:r>
-      <w:proofErr w:type="spellEnd"/>
-      <w:r>
-        <w:rPr>
-          <w:lang w:val="sk-SK"/>
-        </w:rPr>
-        <w:t xml:space="preserve">. Rovnováha sa testuje pomocou porovnania pozorovaných a očakávaných </w:t>
-      </w:r>
-      <w:proofErr w:type="spellStart"/>
-      <w:r>
-        <w:rPr>
-          <w:lang w:val="sk-SK"/>
-        </w:rPr>
-        <w:t>genotypových</w:t>
-      </w:r>
-      <w:proofErr w:type="spellEnd"/>
-      <w:r>
-        <w:rPr>
-          <w:lang w:val="sk-SK"/>
-        </w:rPr>
-        <w:t xml:space="preserve"> frekvencií.</w:t>
+      <w:r>
+        <w:rPr>
+          <w:lang w:val="sk-SK"/>
+        </w:rPr>
+        <w:t>Hardy-Weinbergov princíp slúži na určenie, či je populácia v genetickej rovnováhe, t. j. či sa frekvencie alel a genotypov nemenia medzi generáciami v neprítomnosti selekcie, mutácií, migrácie a náhodného driftu. Rovnováha sa testuje pomocou porovnania pozorovaných a očakávaných genotypových frekvencií.</w:t>
       </w:r>
     </w:p>
     <w:p>
@@ -6786,117 +5459,23 @@
         </w:rPr>
       </w:pPr>
       <w:r>
-        <w:t xml:space="preserve">Pre </w:t>
-      </w:r>
-      <w:proofErr w:type="spellStart"/>
-      <w:r>
-        <w:t>overenie</w:t>
-      </w:r>
-      <w:proofErr w:type="spellEnd"/>
-      <w:r>
-        <w:t xml:space="preserve">, </w:t>
-      </w:r>
-      <w:proofErr w:type="spellStart"/>
-      <w:r>
-        <w:t>či</w:t>
-      </w:r>
-      <w:proofErr w:type="spellEnd"/>
-      <w:r>
-        <w:t xml:space="preserve"> </w:t>
-      </w:r>
-      <w:proofErr w:type="spellStart"/>
-      <w:r>
-        <w:t>sledované</w:t>
-      </w:r>
-      <w:proofErr w:type="spellEnd"/>
-      <w:r>
-        <w:t xml:space="preserve"> </w:t>
-      </w:r>
-      <w:proofErr w:type="spellStart"/>
-      <w:r>
-        <w:t>mutácie</w:t>
-      </w:r>
-      <w:proofErr w:type="spellEnd"/>
-      <w:r>
-        <w:t xml:space="preserve"> HFE </w:t>
-      </w:r>
-      <w:proofErr w:type="spellStart"/>
-      <w:r>
-        <w:t>génu</w:t>
-      </w:r>
-      <w:proofErr w:type="spellEnd"/>
-      <w:r>
-        <w:t xml:space="preserve"> (C282Y, H63D, S65C) v </w:t>
-      </w:r>
-      <w:proofErr w:type="spellStart"/>
-      <w:r>
-        <w:t>našej</w:t>
-      </w:r>
-      <w:proofErr w:type="spellEnd"/>
-      <w:r>
-        <w:t xml:space="preserve"> </w:t>
-      </w:r>
-      <w:proofErr w:type="spellStart"/>
-      <w:r>
-        <w:t>vzorke</w:t>
-      </w:r>
-      <w:proofErr w:type="spellEnd"/>
-      <w:r>
-        <w:t xml:space="preserve"> </w:t>
-      </w:r>
-      <w:proofErr w:type="spellStart"/>
-      <w:r>
-        <w:t>spĺňajú</w:t>
-      </w:r>
-      <w:proofErr w:type="spellEnd"/>
-      <w:r>
-        <w:t xml:space="preserve"> Hardy–</w:t>
-      </w:r>
-      <w:proofErr w:type="spellStart"/>
-      <w:r>
-        <w:t>Weinbergov</w:t>
-      </w:r>
-      <w:proofErr w:type="spellEnd"/>
-      <w:r>
-        <w:t xml:space="preserve"> </w:t>
-      </w:r>
-      <w:proofErr w:type="spellStart"/>
-      <w:r>
-        <w:t>princíp</w:t>
-      </w:r>
-      <w:proofErr w:type="spellEnd"/>
-      <w:r>
-        <w:t xml:space="preserve">, </w:t>
-      </w:r>
-      <w:proofErr w:type="spellStart"/>
-      <w:r>
-        <w:t>sme</w:t>
-      </w:r>
-      <w:proofErr w:type="spellEnd"/>
-      <w:r>
-        <w:t xml:space="preserve"> pre </w:t>
-      </w:r>
-      <w:proofErr w:type="spellStart"/>
-      <w:r>
-        <w:t>každú</w:t>
-      </w:r>
-      <w:proofErr w:type="spellEnd"/>
-      <w:r>
-        <w:t xml:space="preserve"> </w:t>
-      </w:r>
-      <w:proofErr w:type="spellStart"/>
-      <w:r>
-        <w:t>mutáciu</w:t>
-      </w:r>
-      <w:proofErr w:type="spellEnd"/>
-      <w:r>
-        <w:t xml:space="preserve"> </w:t>
-      </w:r>
-      <w:proofErr w:type="spellStart"/>
-      <w:r>
-        <w:t>vypočítali</w:t>
-      </w:r>
-      <w:proofErr w:type="spellEnd"/>
+        <w:t>Pre overenie, či sledované mutácie HFE génu (C282Y, H63D, S65C) v</w:t>
+      </w:r>
+      <w:r>
+        <w:t xml:space="preserve">o </w:t>
+      </w:r>
+      <w:r>
+        <w:t xml:space="preserve">vzorke spĺňajú Hardy–Weinbergov princíp, </w:t>
+      </w:r>
+      <w:r>
+        <w:t>bola</w:t>
+      </w:r>
+      <w:r>
+        <w:t xml:space="preserve"> pre každú mutáciu vypočíta</w:t>
+      </w:r>
+      <w:r>
+        <w:t>ná</w:t>
+      </w:r>
       <w:r>
         <w:t>:</w:t>
       </w:r>
@@ -6911,19 +5490,11 @@
           <w:lang w:val="sk-SK"/>
         </w:rPr>
       </w:pPr>
-      <w:proofErr w:type="spellStart"/>
-      <w:r>
-        <w:rPr>
-          <w:lang w:val="sk-SK"/>
-        </w:rPr>
-        <w:t>alelická</w:t>
-      </w:r>
-      <w:proofErr w:type="spellEnd"/>
-      <w:r>
-        <w:rPr>
-          <w:lang w:val="sk-SK"/>
-        </w:rPr>
-        <w:t xml:space="preserve"> frekvencia:</w:t>
+      <w:r>
+        <w:rPr>
+          <w:lang w:val="sk-SK"/>
+        </w:rPr>
+        <w:t>alelická frekvencia:</w:t>
       </w:r>
     </w:p>
     <w:p>
@@ -7053,35 +5624,7 @@
           <w:lang w:val="sk-SK"/>
         </w:rPr>
         <w:lastRenderedPageBreak/>
-        <w:t xml:space="preserve">Rozdiel medzi pozorovanými a očakávanými hodnotami bol testovaný pomocou </w:t>
-      </w:r>
-      <w:proofErr w:type="spellStart"/>
-      <w:r>
-        <w:rPr>
-          <w:lang w:val="sk-SK"/>
-        </w:rPr>
-        <w:t>chi</w:t>
-      </w:r>
-      <w:proofErr w:type="spellEnd"/>
-      <w:r>
-        <w:rPr>
-          <w:lang w:val="sk-SK"/>
-        </w:rPr>
-        <w:t xml:space="preserve">-kvadrát testu so stupňom voľnosti </w:t>
-      </w:r>
-      <w:proofErr w:type="spellStart"/>
-      <w:r>
-        <w:rPr>
-          <w:lang w:val="sk-SK"/>
-        </w:rPr>
-        <w:t>df</w:t>
-      </w:r>
-      <w:proofErr w:type="spellEnd"/>
-      <w:r>
-        <w:rPr>
-          <w:lang w:val="sk-SK"/>
-        </w:rPr>
-        <w:t>=1.</w:t>
+        <w:t>Rozdiel medzi pozorovanými a očakávanými hodnotami bol testovaný pomocou chi-kvadrát testu so stupňom voľnosti df=1.</w:t>
       </w:r>
     </w:p>
     <w:p>
@@ -7121,7 +5664,7 @@
           <w:bCs/>
           <w:lang w:val="sk-SK"/>
         </w:rPr>
-        <w:instrText xml:space="preserve"> REF _Ref198056586 \h </w:instrText>
+        <w:instrText xml:space="preserve"> REF _Ref198056586 \h  \* MERGEFORMAT </w:instrText>
       </w:r>
       <w:r>
         <w:rPr>
@@ -7136,32 +5679,22 @@
           <w:bCs/>
           <w:lang w:val="sk-SK"/>
         </w:rPr>
-        <w:instrText xml:space="preserve"> \* MERGEFORMAT </w:instrText>
+        <w:fldChar w:fldCharType="separate"/>
       </w:r>
       <w:r>
         <w:rPr>
           <w:b/>
           <w:bCs/>
-          <w:lang w:val="sk-SK"/>
-        </w:rPr>
-        <w:fldChar w:fldCharType="separate"/>
-      </w:r>
-      <w:proofErr w:type="spellStart"/>
+        </w:rPr>
+        <w:t>Tabuľk</w:t>
+      </w:r>
       <w:r>
         <w:rPr>
           <w:b/>
           <w:bCs/>
         </w:rPr>
-        <w:t>Tabuľk</w:t>
-      </w:r>
-      <w:r>
-        <w:rPr>
-          <w:b/>
-          <w:bCs/>
-        </w:rPr>
         <w:t>y</w:t>
       </w:r>
-      <w:proofErr w:type="spellEnd"/>
       <w:r>
         <w:rPr>
           <w:b/>
@@ -7216,35 +5749,7 @@
         <w:rPr>
           <w:lang w:val="sk-SK"/>
         </w:rPr>
-        <w:t xml:space="preserve"> χ² = 37.565, p &lt; 0.0001 – Štatisticky významná odchýlka od </w:t>
-      </w:r>
-      <w:proofErr w:type="spellStart"/>
-      <w:r>
-        <w:rPr>
-          <w:lang w:val="sk-SK"/>
-        </w:rPr>
-        <w:t>Hardy</w:t>
-      </w:r>
-      <w:proofErr w:type="spellEnd"/>
-      <w:r>
-        <w:rPr>
-          <w:lang w:val="sk-SK"/>
-        </w:rPr>
-        <w:t>–</w:t>
-      </w:r>
-      <w:proofErr w:type="spellStart"/>
-      <w:r>
-        <w:rPr>
-          <w:lang w:val="sk-SK"/>
-        </w:rPr>
-        <w:t>Weinbergovej</w:t>
-      </w:r>
-      <w:proofErr w:type="spellEnd"/>
-      <w:r>
-        <w:rPr>
-          <w:lang w:val="sk-SK"/>
-        </w:rPr>
-        <w:t xml:space="preserve"> rovnováhy (pravdepodobne populačné faktory alebo selekcia).</w:t>
+        <w:t> χ² = 37.565, p &lt; 0.0001 – Štatisticky významná odchýlka od Hardy–Weinbergovej rovnováhy (pravdepodobne populačné faktory alebo selekcia).</w:t>
       </w:r>
     </w:p>
     <w:p>
@@ -7269,25 +5774,12 @@
         <w:rPr>
           <w:lang w:val="sk-SK"/>
         </w:rPr>
-        <w:t xml:space="preserve"> p &gt; 0.05 – Žiadna významná odchýlka; </w:t>
-      </w:r>
-      <w:proofErr w:type="spellStart"/>
-      <w:r>
-        <w:rPr>
-          <w:lang w:val="sk-SK"/>
-        </w:rPr>
-        <w:t>genotypové</w:t>
-      </w:r>
-      <w:proofErr w:type="spellEnd"/>
-      <w:r>
-        <w:rPr>
-          <w:lang w:val="sk-SK"/>
-        </w:rPr>
-        <w:t xml:space="preserve"> frekvencie zodpovedajú očakávaným hodnotám v rovnováhe.</w:t>
-      </w:r>
-    </w:p>
-    <w:p>
-      <w:pPr>
+        <w:t> p &gt; 0.05 – Žiadna významná odchýlka; genotypové frekvencie zodpovedajú očakávaným hodnotám v rovnováhe.</w:t>
+      </w:r>
+    </w:p>
+    <w:p>
+      <w:pPr>
+        <w:ind w:firstLine="360"/>
         <w:rPr>
           <w:lang w:val="sk-SK"/>
         </w:rPr>
@@ -7346,24 +5838,14 @@
                             <w:r>
                               <w:t xml:space="preserve">Tabuľka </w:t>
                             </w:r>
-                            <w:r>
-                              <w:fldChar w:fldCharType="begin"/>
-                            </w:r>
-                            <w:r>
-                              <w:instrText xml:space="preserve"> SEQ Tabuľka \* ARABIC </w:instrText>
-                            </w:r>
-                            <w:r>
-                              <w:fldChar w:fldCharType="separate"/>
-                            </w:r>
-                            <w:r>
-                              <w:rPr>
-                                <w:noProof/>
-                              </w:rPr>
-                              <w:t>1</w:t>
-                            </w:r>
-                            <w:r>
-                              <w:fldChar w:fldCharType="end"/>
-                            </w:r>
+                            <w:fldSimple w:instr=" SEQ Tabuľka \* ARABIC ">
+                              <w:r>
+                                <w:rPr>
+                                  <w:noProof/>
+                                </w:rPr>
+                                <w:t>1</w:t>
+                              </w:r>
+                            </w:fldSimple>
                             <w:r>
                               <w:t xml:space="preserve">: </w:t>
                             </w:r>
@@ -7393,7 +5875,7 @@
                 <v:stroke joinstyle="miter"/>
                 <v:path gradientshapeok="t" o:connecttype="rect"/>
               </v:shapetype>
-              <v:shape id="Textové pole 1" o:spid="_x0000_s1026" type="#_x0000_t202" style="position:absolute;left:0;text-align:left;margin-left:-1.15pt;margin-top:84.4pt;width:453.5pt;height:.05pt;z-index:251660288;visibility:visible;mso-wrap-style:square;mso-wrap-distance-left:9pt;mso-wrap-distance-top:0;mso-wrap-distance-right:9pt;mso-wrap-distance-bottom:0;mso-position-horizontal:absolute;mso-position-horizontal-relative:text;mso-position-vertical:absolute;mso-position-vertical-relative:text;v-text-anchor:top" o:gfxdata="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" stroked="f">
+              <v:shape id="Textové pole 1" o:spid="_x0000_s1026" type="#_x0000_t202" style="position:absolute;left:0;text-align:left;margin-left:-1.15pt;margin-top:84.4pt;width:453.5pt;height:.05pt;z-index:251660288;visibility:visible;mso-wrap-style:square;mso-wrap-distance-left:9pt;mso-wrap-distance-top:0;mso-wrap-distance-right:9pt;mso-wrap-distance-bottom:0;mso-position-horizontal:absolute;mso-position-horizontal-relative:text;mso-position-vertical:absolute;mso-position-vertical-relative:text;v-text-anchor:top" o:gfxdata="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" stroked="f">
                 <v:textbox style="mso-fit-shape-to-text:t" inset="0,0,0,0">
                   <w:txbxContent>
                     <w:p>
@@ -7446,6 +5928,7 @@
       </w:r>
       <w:r>
         <w:rPr>
+          <w:noProof/>
           <w:lang w:val="sk-SK"/>
         </w:rPr>
         <w:drawing>
@@ -7505,122 +5988,30 @@
         </w:drawing>
       </w:r>
       <w:r>
-        <w:t xml:space="preserve">Tieto </w:t>
-      </w:r>
-      <w:proofErr w:type="spellStart"/>
-      <w:r>
-        <w:t>výsledky</w:t>
-      </w:r>
-      <w:proofErr w:type="spellEnd"/>
-      <w:r>
-        <w:t xml:space="preserve"> </w:t>
-      </w:r>
-      <w:proofErr w:type="spellStart"/>
+        <w:t xml:space="preserve">Tieto výsledky </w:t>
+      </w:r>
       <w:r>
         <w:t>vyjadrujú</w:t>
       </w:r>
-      <w:proofErr w:type="spellEnd"/>
-      <w:r>
-        <w:t xml:space="preserve">, </w:t>
-      </w:r>
-      <w:proofErr w:type="spellStart"/>
-      <w:r>
-        <w:t>ktoré</w:t>
-      </w:r>
-      <w:proofErr w:type="spellEnd"/>
-      <w:r>
-        <w:t xml:space="preserve"> </w:t>
-      </w:r>
-      <w:proofErr w:type="spellStart"/>
-      <w:r>
-        <w:t>analyzované</w:t>
-      </w:r>
-      <w:proofErr w:type="spellEnd"/>
-      <w:r>
-        <w:t xml:space="preserve"> </w:t>
-      </w:r>
-      <w:proofErr w:type="spellStart"/>
-      <w:r>
-        <w:t>mutácie</w:t>
-      </w:r>
-      <w:proofErr w:type="spellEnd"/>
-      <w:r>
-        <w:t xml:space="preserve"> </w:t>
-      </w:r>
-      <w:proofErr w:type="spellStart"/>
-      <w:r>
-        <w:t>sa</w:t>
-      </w:r>
-      <w:proofErr w:type="spellEnd"/>
-      <w:r>
-        <w:t xml:space="preserve"> </w:t>
-      </w:r>
-      <w:proofErr w:type="spellStart"/>
-      <w:r>
-        <w:t>správajú</w:t>
-      </w:r>
-      <w:proofErr w:type="spellEnd"/>
-      <w:r>
-        <w:t xml:space="preserve"> </w:t>
-      </w:r>
-      <w:proofErr w:type="spellStart"/>
-      <w:r>
-        <w:t>podľa</w:t>
-      </w:r>
-      <w:proofErr w:type="spellEnd"/>
-      <w:r>
-        <w:t xml:space="preserve"> H–W </w:t>
-      </w:r>
-      <w:proofErr w:type="spellStart"/>
-      <w:r>
-        <w:t>princípu</w:t>
-      </w:r>
-      <w:proofErr w:type="spellEnd"/>
-      <w:r>
-        <w:t xml:space="preserve"> a </w:t>
-      </w:r>
-      <w:proofErr w:type="spellStart"/>
-      <w:r>
-        <w:t>pri</w:t>
-      </w:r>
-      <w:proofErr w:type="spellEnd"/>
-      <w:r>
-        <w:t xml:space="preserve"> </w:t>
-      </w:r>
-      <w:proofErr w:type="spellStart"/>
-      <w:r>
-        <w:t>ktorých</w:t>
-      </w:r>
-      <w:proofErr w:type="spellEnd"/>
-      <w:r>
-        <w:t xml:space="preserve"> </w:t>
-      </w:r>
-      <w:proofErr w:type="spellStart"/>
-      <w:r>
-        <w:t>dochádza</w:t>
-      </w:r>
-      <w:proofErr w:type="spellEnd"/>
-      <w:r>
-        <w:t xml:space="preserve"> k </w:t>
-      </w:r>
-      <w:proofErr w:type="spellStart"/>
-      <w:r>
-        <w:t>odchýlkam</w:t>
-      </w:r>
-      <w:proofErr w:type="spellEnd"/>
-      <w:r>
-        <w:t>.</w:t>
+      <w:r>
+        <w:t>, ktoré</w:t>
+      </w:r>
+      <w:r>
+        <w:t xml:space="preserve"> analyzované</w:t>
+      </w:r>
+      <w:r>
+        <w:t xml:space="preserve"> mutácie sa správajú podľa H–W princípu a pri ktorých dochádza k odchýlkam.</w:t>
       </w:r>
     </w:p>
     <w:p>
       <w:pPr>
         <w:pStyle w:val="Nadpis2"/>
       </w:pPr>
-      <w:bookmarkStart w:id="31" w:name="_Toc197813001"/>
+      <w:bookmarkStart w:id="29" w:name="_Toc197813001"/>
       <w:r>
         <w:t>Percentuálne zastúpenie genotypov</w:t>
       </w:r>
-      <w:bookmarkEnd w:id="31"/>
+      <w:bookmarkEnd w:id="29"/>
     </w:p>
     <w:p>
       <w:pPr>
@@ -7633,119 +6024,7 @@
         <w:rPr>
           <w:lang w:val="sk-SK"/>
         </w:rPr>
-        <w:t xml:space="preserve">Z hľadiska distribúcie genotypov sme pozorovali, že vo všetkých troch mutáciách výrazne prevláda genotyp </w:t>
-      </w:r>
-      <w:proofErr w:type="spellStart"/>
-      <w:r>
-        <w:rPr>
-          <w:lang w:val="sk-SK"/>
-        </w:rPr>
-        <w:t>wt</w:t>
-      </w:r>
-      <w:proofErr w:type="spellEnd"/>
-      <w:r>
-        <w:rPr>
-          <w:lang w:val="sk-SK"/>
-        </w:rPr>
-        <w:t>/</w:t>
-      </w:r>
-      <w:proofErr w:type="spellStart"/>
-      <w:r>
-        <w:rPr>
-          <w:lang w:val="sk-SK"/>
-        </w:rPr>
-        <w:t>wt</w:t>
-      </w:r>
-      <w:proofErr w:type="spellEnd"/>
-      <w:r>
-        <w:rPr>
-          <w:lang w:val="sk-SK"/>
-        </w:rPr>
-        <w:t xml:space="preserve">, čo znamená neprítomnosť mutácie. Genotypy </w:t>
-      </w:r>
-      <w:proofErr w:type="spellStart"/>
-      <w:r>
-        <w:rPr>
-          <w:lang w:val="sk-SK"/>
-        </w:rPr>
-        <w:t>mut</w:t>
-      </w:r>
-      <w:proofErr w:type="spellEnd"/>
-      <w:r>
-        <w:rPr>
-          <w:lang w:val="sk-SK"/>
-        </w:rPr>
-        <w:t>/</w:t>
-      </w:r>
-      <w:proofErr w:type="spellStart"/>
-      <w:r>
-        <w:rPr>
-          <w:lang w:val="sk-SK"/>
-        </w:rPr>
-        <w:t>mut</w:t>
-      </w:r>
-      <w:proofErr w:type="spellEnd"/>
-      <w:r>
-        <w:rPr>
-          <w:lang w:val="sk-SK"/>
-        </w:rPr>
-        <w:t xml:space="preserve"> boli veľmi zriedkavé alebo úplne chýbali. Prenášači (t. j. osoby s genotypom </w:t>
-      </w:r>
-      <w:proofErr w:type="spellStart"/>
-      <w:r>
-        <w:rPr>
-          <w:lang w:val="sk-SK"/>
-        </w:rPr>
-        <w:t>wt</w:t>
-      </w:r>
-      <w:proofErr w:type="spellEnd"/>
-      <w:r>
-        <w:rPr>
-          <w:lang w:val="sk-SK"/>
-        </w:rPr>
-        <w:t>/</w:t>
-      </w:r>
-      <w:proofErr w:type="spellStart"/>
-      <w:r>
-        <w:rPr>
-          <w:lang w:val="sk-SK"/>
-        </w:rPr>
-        <w:t>mut</w:t>
-      </w:r>
-      <w:proofErr w:type="spellEnd"/>
-      <w:r>
-        <w:rPr>
-          <w:lang w:val="sk-SK"/>
-        </w:rPr>
-        <w:t xml:space="preserve"> alebo </w:t>
-      </w:r>
-      <w:proofErr w:type="spellStart"/>
-      <w:r>
-        <w:rPr>
-          <w:lang w:val="sk-SK"/>
-        </w:rPr>
-        <w:t>mut</w:t>
-      </w:r>
-      <w:proofErr w:type="spellEnd"/>
-      <w:r>
-        <w:rPr>
-          <w:lang w:val="sk-SK"/>
-        </w:rPr>
-        <w:t>/</w:t>
-      </w:r>
-      <w:proofErr w:type="spellStart"/>
-      <w:r>
-        <w:rPr>
-          <w:lang w:val="sk-SK"/>
-        </w:rPr>
-        <w:t>mut</w:t>
-      </w:r>
-      <w:proofErr w:type="spellEnd"/>
-      <w:r>
-        <w:rPr>
-          <w:lang w:val="sk-SK"/>
-        </w:rPr>
-        <w:t>) tvorili napríklad:</w:t>
+        <w:t>Z hľadiska distribúcie genotypov sme pozorovali, že vo všetkých troch mutáciách výrazne prevláda genotyp wt/wt, čo znamená neprítomnosť mutácie. Genotypy mut/mut boli veľmi zriedkavé alebo úplne chýbali. Prenášači (t. j. osoby s genotypom wt/mut alebo mut/mut) tvorili napríklad:</w:t>
       </w:r>
     </w:p>
     <w:p>
@@ -7806,11 +6085,11 @@
           <w:sz w:val="27"/>
         </w:rPr>
       </w:pPr>
-      <w:bookmarkStart w:id="32" w:name="_Toc197813002"/>
+      <w:bookmarkStart w:id="30" w:name="_Toc197813002"/>
       <w:r>
         <w:t>Súvislosť mutácií s pečeňovými diagnózami</w:t>
       </w:r>
-      <w:bookmarkEnd w:id="32"/>
+      <w:bookmarkEnd w:id="30"/>
     </w:p>
     <w:p>
       <w:pPr>
@@ -7825,7 +6104,6 @@
         </w:rPr>
         <w:t xml:space="preserve">Na zistenie potenciálnej súvislosti medzi výskytom HFE mutácií a pečeňovými diagnózami (kódy K76.0, K75.9) bol použitý </w:t>
       </w:r>
-      <w:proofErr w:type="spellStart"/>
       <w:r>
         <w:rPr>
           <w:rStyle w:val="Vrazn"/>
@@ -7833,17 +6111,7 @@
           <w:bCs w:val="0"/>
           <w:lang w:val="sk-SK"/>
         </w:rPr>
-        <w:t>chi</w:t>
-      </w:r>
-      <w:proofErr w:type="spellEnd"/>
-      <w:r>
-        <w:rPr>
-          <w:rStyle w:val="Vrazn"/>
-          <w:b w:val="0"/>
-          <w:bCs w:val="0"/>
-          <w:lang w:val="sk-SK"/>
-        </w:rPr>
-        <w:t>-kvadrát test nezávislosti</w:t>
+        <w:t>chi-kvadrát test nezávislosti</w:t>
       </w:r>
       <w:r>
         <w:rPr>
@@ -7859,6 +6127,7 @@
       </w:pPr>
       <w:r>
         <w:rPr>
+          <w:noProof/>
           <w:sz w:val="27"/>
           <w:lang w:val="sk-SK"/>
         </w:rPr>
@@ -7915,351 +6184,111 @@
           <w:lang w:val="sk-SK"/>
         </w:rPr>
       </w:pPr>
-      <w:bookmarkStart w:id="33" w:name="_Ref198056315"/>
-      <w:bookmarkStart w:id="34" w:name="_Ref198056370"/>
-      <w:bookmarkStart w:id="35" w:name="_Toc198056683"/>
-      <w:proofErr w:type="spellStart"/>
-      <w:r>
-        <w:t>Tabuľka</w:t>
-      </w:r>
-      <w:proofErr w:type="spellEnd"/>
-      <w:r>
+      <w:bookmarkStart w:id="31" w:name="_Ref198056370"/>
+      <w:bookmarkStart w:id="32" w:name="_Ref198056315"/>
+      <w:bookmarkStart w:id="33" w:name="_Toc198056683"/>
+      <w:r>
+        <w:t xml:space="preserve">Tabuľka </w:t>
+      </w:r>
+      <w:fldSimple w:instr=" SEQ Tabuľka \* ARABIC ">
+        <w:r>
+          <w:rPr>
+            <w:noProof/>
+          </w:rPr>
+          <w:t>2</w:t>
+        </w:r>
+      </w:fldSimple>
+      <w:bookmarkEnd w:id="31"/>
+      <w:r>
+        <w:t xml:space="preserve">: </w:t>
+      </w:r>
+      <w:r>
+        <w:t>Kontingenčná tabuľka pre mutáciu C282Y a prítomnosť pečeňovej diagnózy</w:t>
+      </w:r>
+      <w:bookmarkEnd w:id="32"/>
+      <w:bookmarkEnd w:id="33"/>
+    </w:p>
+    <w:p>
+      <w:pPr>
+        <w:ind w:firstLine="432"/>
+        <w:rPr>
+          <w:szCs w:val="24"/>
+          <w:lang w:val="sk-SK"/>
+        </w:rPr>
+      </w:pPr>
+      <w:r>
+        <w:rPr>
+          <w:szCs w:val="24"/>
+        </w:rPr>
+        <w:t>Ako vyplýva z výsledkov χ² testu uvedených v</w:t>
+      </w:r>
+      <w:r>
+        <w:rPr>
+          <w:szCs w:val="24"/>
+        </w:rPr>
         <w:t xml:space="preserve"> </w:t>
       </w:r>
       <w:r>
+        <w:rPr>
+          <w:szCs w:val="24"/>
+        </w:rPr>
         <w:fldChar w:fldCharType="begin"/>
       </w:r>
       <w:r>
-        <w:instrText xml:space="preserve"> SEQ Tabuľka \* ARABIC </w:instrText>
-      </w:r>
-      <w:r>
+        <w:rPr>
+          <w:szCs w:val="24"/>
+        </w:rPr>
+        <w:instrText xml:space="preserve"> REF _Ref198056370 \h </w:instrText>
+      </w:r>
+      <w:r>
+        <w:rPr>
+          <w:szCs w:val="24"/>
+        </w:rPr>
+      </w:r>
+      <w:r>
+        <w:rPr>
+          <w:szCs w:val="24"/>
+        </w:rPr>
         <w:fldChar w:fldCharType="separate"/>
       </w:r>
       <w:r>
+        <w:t xml:space="preserve">Tabuľke </w:t>
+      </w:r>
+      <w:r>
         <w:rPr>
           <w:noProof/>
         </w:rPr>
         <w:t>2</w:t>
       </w:r>
       <w:r>
+        <w:rPr>
+          <w:szCs w:val="24"/>
+        </w:rPr>
         <w:fldChar w:fldCharType="end"/>
       </w:r>
-      <w:bookmarkEnd w:id="34"/>
-      <w:r>
-        <w:t xml:space="preserve">: </w:t>
-      </w:r>
-      <w:proofErr w:type="spellStart"/>
-      <w:r>
-        <w:t>Kontingenčná</w:t>
-      </w:r>
-      <w:proofErr w:type="spellEnd"/>
-      <w:r>
+      <w:r>
+        <w:rPr>
+          <w:szCs w:val="24"/>
+        </w:rPr>
+        <w:t xml:space="preserve">, </w:t>
+      </w:r>
+      <w:r>
+        <w:rPr>
+          <w:szCs w:val="24"/>
+        </w:rPr>
+        <w:t>nie je zistená štatisticky významná súvislosť</w:t>
+      </w:r>
+      <w:r>
+        <w:rPr>
+          <w:szCs w:val="24"/>
+        </w:rPr>
         <w:t xml:space="preserve"> </w:t>
       </w:r>
-      <w:proofErr w:type="spellStart"/>
-      <w:r>
-        <w:t>tabuľka</w:t>
-      </w:r>
-      <w:proofErr w:type="spellEnd"/>
-      <w:r>
-        <w:t xml:space="preserve"> pre </w:t>
-      </w:r>
-      <w:proofErr w:type="spellStart"/>
-      <w:r>
-        <w:t>mutáciu</w:t>
-      </w:r>
-      <w:proofErr w:type="spellEnd"/>
-      <w:r>
-        <w:t xml:space="preserve"> C282Y a </w:t>
-      </w:r>
-      <w:proofErr w:type="spellStart"/>
-      <w:r>
-        <w:t>prítomnosť</w:t>
-      </w:r>
-      <w:proofErr w:type="spellEnd"/>
-      <w:r>
-        <w:t xml:space="preserve"> </w:t>
-      </w:r>
-      <w:proofErr w:type="spellStart"/>
-      <w:r>
-        <w:t>pečeňovej</w:t>
-      </w:r>
-      <w:proofErr w:type="spellEnd"/>
-      <w:r>
-        <w:t xml:space="preserve"> </w:t>
-      </w:r>
-      <w:proofErr w:type="spellStart"/>
-      <w:r>
-        <w:t>diagnózy</w:t>
-      </w:r>
-      <w:bookmarkEnd w:id="33"/>
-      <w:bookmarkEnd w:id="35"/>
-      <w:proofErr w:type="spellEnd"/>
-    </w:p>
-    <w:p>
-      <w:pPr>
-        <w:ind w:firstLine="432"/>
+      <w:r>
         <w:rPr>
           <w:szCs w:val="24"/>
-          <w:lang w:val="sk-SK"/>
-        </w:rPr>
-      </w:pPr>
-      <w:r>
-        <w:rPr>
-          <w:szCs w:val="24"/>
-        </w:rPr>
-        <w:t xml:space="preserve">Ako </w:t>
-      </w:r>
-      <w:proofErr w:type="spellStart"/>
-      <w:r>
-        <w:rPr>
-          <w:szCs w:val="24"/>
-        </w:rPr>
-        <w:t>vyplýva</w:t>
-      </w:r>
-      <w:proofErr w:type="spellEnd"/>
-      <w:r>
-        <w:rPr>
-          <w:szCs w:val="24"/>
-        </w:rPr>
-        <w:t xml:space="preserve"> z </w:t>
-      </w:r>
-      <w:proofErr w:type="spellStart"/>
-      <w:r>
-        <w:rPr>
-          <w:szCs w:val="24"/>
-        </w:rPr>
-        <w:t>výsledkov</w:t>
-      </w:r>
-      <w:proofErr w:type="spellEnd"/>
-      <w:r>
-        <w:rPr>
-          <w:szCs w:val="24"/>
-        </w:rPr>
-        <w:t xml:space="preserve"> χ² </w:t>
-      </w:r>
-      <w:proofErr w:type="spellStart"/>
-      <w:r>
-        <w:rPr>
-          <w:szCs w:val="24"/>
-        </w:rPr>
-        <w:t>testu</w:t>
-      </w:r>
-      <w:proofErr w:type="spellEnd"/>
-      <w:r>
-        <w:rPr>
-          <w:szCs w:val="24"/>
-        </w:rPr>
-        <w:t xml:space="preserve"> </w:t>
-      </w:r>
-      <w:proofErr w:type="spellStart"/>
-      <w:r>
-        <w:rPr>
-          <w:szCs w:val="24"/>
-        </w:rPr>
-        <w:t>uvedených</w:t>
-      </w:r>
-      <w:proofErr w:type="spellEnd"/>
-      <w:r>
-        <w:rPr>
-          <w:szCs w:val="24"/>
-        </w:rPr>
-        <w:t xml:space="preserve"> v</w:t>
-      </w:r>
-      <w:r>
-        <w:rPr>
-          <w:szCs w:val="24"/>
-        </w:rPr>
-        <w:t xml:space="preserve"> </w:t>
-      </w:r>
-      <w:r>
-        <w:rPr>
-          <w:szCs w:val="24"/>
-        </w:rPr>
-        <w:fldChar w:fldCharType="begin"/>
-      </w:r>
-      <w:r>
-        <w:rPr>
-          <w:szCs w:val="24"/>
-        </w:rPr>
-        <w:instrText xml:space="preserve"> REF _Ref198056370 \h </w:instrText>
-      </w:r>
-      <w:r>
-        <w:rPr>
-          <w:szCs w:val="24"/>
-        </w:rPr>
-      </w:r>
-      <w:r>
-        <w:rPr>
-          <w:szCs w:val="24"/>
-        </w:rPr>
-        <w:fldChar w:fldCharType="separate"/>
-      </w:r>
-      <w:proofErr w:type="spellStart"/>
-      <w:r>
-        <w:t>Tabuľke</w:t>
-      </w:r>
-      <w:proofErr w:type="spellEnd"/>
-      <w:r>
-        <w:t xml:space="preserve"> </w:t>
-      </w:r>
-      <w:r>
-        <w:rPr>
-          <w:noProof/>
-        </w:rPr>
-        <w:t>2</w:t>
-      </w:r>
-      <w:r>
-        <w:rPr>
-          <w:szCs w:val="24"/>
-        </w:rPr>
-        <w:fldChar w:fldCharType="end"/>
-      </w:r>
-      <w:r>
-        <w:rPr>
-          <w:szCs w:val="24"/>
-        </w:rPr>
-        <w:t xml:space="preserve">, </w:t>
-      </w:r>
-      <w:proofErr w:type="spellStart"/>
-      <w:r>
-        <w:rPr>
-          <w:szCs w:val="24"/>
-        </w:rPr>
-        <w:t>nie</w:t>
-      </w:r>
-      <w:proofErr w:type="spellEnd"/>
-      <w:r>
-        <w:rPr>
-          <w:szCs w:val="24"/>
-        </w:rPr>
-        <w:t xml:space="preserve"> je </w:t>
-      </w:r>
-      <w:proofErr w:type="spellStart"/>
-      <w:r>
-        <w:rPr>
-          <w:szCs w:val="24"/>
-        </w:rPr>
-        <w:t>zistená</w:t>
-      </w:r>
-      <w:proofErr w:type="spellEnd"/>
-      <w:r>
-        <w:rPr>
-          <w:szCs w:val="24"/>
-        </w:rPr>
-        <w:t xml:space="preserve"> </w:t>
-      </w:r>
-      <w:proofErr w:type="spellStart"/>
-      <w:r>
-        <w:rPr>
-          <w:szCs w:val="24"/>
-        </w:rPr>
-        <w:t>štatisticky</w:t>
-      </w:r>
-      <w:proofErr w:type="spellEnd"/>
-      <w:r>
-        <w:rPr>
-          <w:szCs w:val="24"/>
-        </w:rPr>
-        <w:t xml:space="preserve"> </w:t>
-      </w:r>
-      <w:proofErr w:type="spellStart"/>
-      <w:r>
-        <w:rPr>
-          <w:szCs w:val="24"/>
-        </w:rPr>
-        <w:t>významná</w:t>
-      </w:r>
-      <w:proofErr w:type="spellEnd"/>
-      <w:r>
-        <w:rPr>
-          <w:szCs w:val="24"/>
-        </w:rPr>
-        <w:t xml:space="preserve"> </w:t>
-      </w:r>
-      <w:proofErr w:type="spellStart"/>
-      <w:r>
-        <w:rPr>
-          <w:szCs w:val="24"/>
-        </w:rPr>
-        <w:t>súvislosť</w:t>
-      </w:r>
-      <w:proofErr w:type="spellEnd"/>
-      <w:r>
-        <w:rPr>
-          <w:szCs w:val="24"/>
-        </w:rPr>
-        <w:t xml:space="preserve"> </w:t>
-      </w:r>
-      <w:proofErr w:type="spellStart"/>
-      <w:r>
-        <w:rPr>
-          <w:szCs w:val="24"/>
-        </w:rPr>
-        <w:t>medzi</w:t>
-      </w:r>
-      <w:proofErr w:type="spellEnd"/>
-      <w:r>
-        <w:rPr>
-          <w:szCs w:val="24"/>
-        </w:rPr>
-        <w:t xml:space="preserve"> </w:t>
-      </w:r>
-      <w:proofErr w:type="spellStart"/>
-      <w:r>
-        <w:rPr>
-          <w:szCs w:val="24"/>
-        </w:rPr>
-        <w:t>genotypom</w:t>
-      </w:r>
-      <w:proofErr w:type="spellEnd"/>
-      <w:r>
-        <w:rPr>
-          <w:szCs w:val="24"/>
-        </w:rPr>
-        <w:t xml:space="preserve"> C282Y a </w:t>
-      </w:r>
-      <w:proofErr w:type="spellStart"/>
-      <w:r>
-        <w:rPr>
-          <w:szCs w:val="24"/>
-        </w:rPr>
-        <w:t>prítomnosťou</w:t>
-      </w:r>
-      <w:proofErr w:type="spellEnd"/>
-      <w:r>
-        <w:rPr>
-          <w:szCs w:val="24"/>
-        </w:rPr>
-        <w:t xml:space="preserve"> </w:t>
-      </w:r>
-      <w:proofErr w:type="spellStart"/>
-      <w:r>
-        <w:rPr>
-          <w:szCs w:val="24"/>
-        </w:rPr>
-        <w:t>pečeňovej</w:t>
-      </w:r>
-      <w:proofErr w:type="spellEnd"/>
-      <w:r>
-        <w:rPr>
-          <w:szCs w:val="24"/>
-        </w:rPr>
-        <w:t xml:space="preserve"> </w:t>
-      </w:r>
-      <w:proofErr w:type="spellStart"/>
-      <w:r>
-        <w:rPr>
-          <w:szCs w:val="24"/>
-        </w:rPr>
-        <w:t>diagnózy</w:t>
-      </w:r>
-      <w:proofErr w:type="spellEnd"/>
-      <w:r>
-        <w:rPr>
-          <w:szCs w:val="24"/>
-        </w:rPr>
-        <w:t>.</w:t>
+        </w:rPr>
+        <w:t>medzi genotypom C282Y a prítomnosťou pečeňovej diagnózy.</w:t>
       </w:r>
     </w:p>
     <w:p>
@@ -8269,6 +6298,7 @@
       </w:pPr>
       <w:r>
         <w:rPr>
+          <w:noProof/>
           <w:sz w:val="27"/>
           <w:lang w:val="sk-SK"/>
         </w:rPr>
@@ -8319,358 +6349,91 @@
           <w:lang w:val="sk-SK"/>
         </w:rPr>
       </w:pPr>
-      <w:bookmarkStart w:id="36" w:name="_Ref198056377"/>
-      <w:bookmarkStart w:id="37" w:name="_Toc198056684"/>
-      <w:proofErr w:type="spellStart"/>
-      <w:r>
-        <w:t>Tabuľka</w:t>
-      </w:r>
-      <w:proofErr w:type="spellEnd"/>
+      <w:bookmarkStart w:id="34" w:name="_Ref198056377"/>
+      <w:bookmarkStart w:id="35" w:name="_Toc198056684"/>
+      <w:r>
+        <w:t xml:space="preserve">Tabuľka </w:t>
+      </w:r>
+      <w:fldSimple w:instr=" SEQ Tabuľka \* ARABIC ">
+        <w:r>
+          <w:rPr>
+            <w:noProof/>
+          </w:rPr>
+          <w:t>3</w:t>
+        </w:r>
+      </w:fldSimple>
+      <w:bookmarkEnd w:id="34"/>
+      <w:r>
+        <w:t xml:space="preserve">: </w:t>
+      </w:r>
+      <w:r>
+        <w:t>Kontingenčná tabuľka pre mutáciu H63D a prítomnosť pečeňovej diagnózy</w:t>
+      </w:r>
+      <w:bookmarkEnd w:id="35"/>
+    </w:p>
+    <w:p>
+      <w:pPr>
+        <w:ind w:firstLine="432"/>
+        <w:rPr>
+          <w:szCs w:val="24"/>
+          <w:lang w:val="sk-SK"/>
+        </w:rPr>
+      </w:pPr>
+      <w:r>
+        <w:rPr>
+          <w:szCs w:val="24"/>
+        </w:rPr>
+        <w:t xml:space="preserve">Ako vyplýva z výsledkov χ² testu uvedených v </w:t>
+      </w:r>
+      <w:r>
+        <w:rPr>
+          <w:szCs w:val="24"/>
+        </w:rPr>
+        <w:fldChar w:fldCharType="begin"/>
+      </w:r>
+      <w:r>
+        <w:rPr>
+          <w:szCs w:val="24"/>
+        </w:rPr>
+        <w:instrText xml:space="preserve"> REF _Ref198056377 \h  \* MERGEFORMAT </w:instrText>
+      </w:r>
+      <w:r>
+        <w:rPr>
+          <w:szCs w:val="24"/>
+        </w:rPr>
+      </w:r>
+      <w:r>
+        <w:rPr>
+          <w:szCs w:val="24"/>
+        </w:rPr>
+        <w:fldChar w:fldCharType="separate"/>
+      </w:r>
+      <w:r>
+        <w:t>Tabuľk</w:t>
+      </w:r>
+      <w:r>
+        <w:t>e</w:t>
+      </w:r>
       <w:r>
         <w:t xml:space="preserve"> </w:t>
       </w:r>
       <w:r>
-        <w:fldChar w:fldCharType="begin"/>
-      </w:r>
-      <w:r>
-        <w:instrText xml:space="preserve"> SEQ Tabuľka \* ARABIC </w:instrText>
-      </w:r>
-      <w:r>
-        <w:fldChar w:fldCharType="separate"/>
-      </w:r>
-      <w:r>
         <w:rPr>
           <w:noProof/>
         </w:rPr>
         <w:t>3</w:t>
       </w:r>
       <w:r>
+        <w:rPr>
+          <w:szCs w:val="24"/>
+        </w:rPr>
         <w:fldChar w:fldCharType="end"/>
       </w:r>
-      <w:bookmarkEnd w:id="36"/>
-      <w:r>
-        <w:t xml:space="preserve">: </w:t>
-      </w:r>
-      <w:proofErr w:type="spellStart"/>
-      <w:r>
-        <w:t>Kontingenčná</w:t>
-      </w:r>
-      <w:proofErr w:type="spellEnd"/>
-      <w:r>
-        <w:t xml:space="preserve"> </w:t>
-      </w:r>
-      <w:proofErr w:type="spellStart"/>
-      <w:r>
-        <w:t>tabuľka</w:t>
-      </w:r>
-      <w:proofErr w:type="spellEnd"/>
-      <w:r>
-        <w:t xml:space="preserve"> pre </w:t>
-      </w:r>
-      <w:proofErr w:type="spellStart"/>
-      <w:r>
-        <w:t>mutáciu</w:t>
-      </w:r>
-      <w:proofErr w:type="spellEnd"/>
-      <w:r>
-        <w:t xml:space="preserve"> H63D a </w:t>
-      </w:r>
-      <w:proofErr w:type="spellStart"/>
-      <w:r>
-        <w:t>prítomnosť</w:t>
-      </w:r>
-      <w:proofErr w:type="spellEnd"/>
-      <w:r>
-        <w:t xml:space="preserve"> </w:t>
-      </w:r>
-      <w:proofErr w:type="spellStart"/>
-      <w:r>
-        <w:t>pečeňovej</w:t>
-      </w:r>
-      <w:proofErr w:type="spellEnd"/>
-      <w:r>
-        <w:t xml:space="preserve"> </w:t>
-      </w:r>
-      <w:proofErr w:type="spellStart"/>
-      <w:r>
-        <w:t>diagnózy</w:t>
-      </w:r>
-      <w:bookmarkEnd w:id="37"/>
-      <w:proofErr w:type="spellEnd"/>
-    </w:p>
-    <w:p>
-      <w:pPr>
-        <w:ind w:firstLine="432"/>
+      <w:r>
         <w:rPr>
           <w:szCs w:val="24"/>
-          <w:lang w:val="sk-SK"/>
-        </w:rPr>
-      </w:pPr>
-      <w:r>
-        <w:rPr>
-          <w:szCs w:val="24"/>
-        </w:rPr>
-        <w:t xml:space="preserve">Ako </w:t>
-      </w:r>
-      <w:proofErr w:type="spellStart"/>
-      <w:r>
-        <w:rPr>
-          <w:szCs w:val="24"/>
-        </w:rPr>
-        <w:t>vyplýva</w:t>
-      </w:r>
-      <w:proofErr w:type="spellEnd"/>
-      <w:r>
-        <w:rPr>
-          <w:szCs w:val="24"/>
-        </w:rPr>
-        <w:t xml:space="preserve"> z </w:t>
-      </w:r>
-      <w:proofErr w:type="spellStart"/>
-      <w:r>
-        <w:rPr>
-          <w:szCs w:val="24"/>
-        </w:rPr>
-        <w:t>výsledkov</w:t>
-      </w:r>
-      <w:proofErr w:type="spellEnd"/>
-      <w:r>
-        <w:rPr>
-          <w:szCs w:val="24"/>
-        </w:rPr>
-        <w:t xml:space="preserve"> χ² </w:t>
-      </w:r>
-      <w:proofErr w:type="spellStart"/>
-      <w:r>
-        <w:rPr>
-          <w:szCs w:val="24"/>
-        </w:rPr>
-        <w:t>testu</w:t>
-      </w:r>
-      <w:proofErr w:type="spellEnd"/>
-      <w:r>
-        <w:rPr>
-          <w:szCs w:val="24"/>
-        </w:rPr>
-        <w:t xml:space="preserve"> </w:t>
-      </w:r>
-      <w:proofErr w:type="spellStart"/>
-      <w:r>
-        <w:rPr>
-          <w:szCs w:val="24"/>
-        </w:rPr>
-        <w:t>uvedených</w:t>
-      </w:r>
-      <w:proofErr w:type="spellEnd"/>
-      <w:r>
-        <w:rPr>
-          <w:szCs w:val="24"/>
-        </w:rPr>
-        <w:t xml:space="preserve"> v </w:t>
-      </w:r>
-      <w:r>
-        <w:rPr>
-          <w:szCs w:val="24"/>
-        </w:rPr>
-        <w:fldChar w:fldCharType="begin"/>
-      </w:r>
-      <w:r>
-        <w:rPr>
-          <w:szCs w:val="24"/>
-        </w:rPr>
-        <w:instrText xml:space="preserve"> REF _Ref198056377 \h </w:instrText>
-      </w:r>
-      <w:r>
-        <w:rPr>
-          <w:szCs w:val="24"/>
-        </w:rPr>
-      </w:r>
-      <w:r>
-        <w:rPr>
-          <w:szCs w:val="24"/>
-        </w:rPr>
-        <w:instrText xml:space="preserve"> \* MERGEFORMAT </w:instrText>
-      </w:r>
-      <w:r>
-        <w:rPr>
-          <w:szCs w:val="24"/>
-        </w:rPr>
-        <w:fldChar w:fldCharType="separate"/>
-      </w:r>
-      <w:proofErr w:type="spellStart"/>
-      <w:r>
-        <w:t>Tabuľk</w:t>
-      </w:r>
-      <w:r>
-        <w:t>e</w:t>
-      </w:r>
-      <w:proofErr w:type="spellEnd"/>
-      <w:r>
-        <w:t xml:space="preserve"> </w:t>
-      </w:r>
-      <w:r>
-        <w:rPr>
-          <w:noProof/>
-        </w:rPr>
-        <w:t>3</w:t>
-      </w:r>
-      <w:r>
-        <w:rPr>
-          <w:szCs w:val="24"/>
-        </w:rPr>
-        <w:fldChar w:fldCharType="end"/>
-      </w:r>
-      <w:r>
-        <w:rPr>
-          <w:szCs w:val="24"/>
-        </w:rPr>
-        <w:t>,</w:t>
-      </w:r>
-      <w:r>
-        <w:rPr>
-          <w:szCs w:val="24"/>
-        </w:rPr>
-        <w:t xml:space="preserve"> </w:t>
-      </w:r>
-      <w:proofErr w:type="spellStart"/>
-      <w:r>
-        <w:rPr>
-          <w:szCs w:val="24"/>
-        </w:rPr>
-        <w:t>nie</w:t>
-      </w:r>
-      <w:proofErr w:type="spellEnd"/>
-      <w:r>
-        <w:rPr>
-          <w:szCs w:val="24"/>
-        </w:rPr>
-        <w:t xml:space="preserve"> je </w:t>
-      </w:r>
-      <w:proofErr w:type="spellStart"/>
-      <w:r>
-        <w:rPr>
-          <w:szCs w:val="24"/>
-        </w:rPr>
-        <w:t>zistená</w:t>
-      </w:r>
-      <w:proofErr w:type="spellEnd"/>
-      <w:r>
-        <w:rPr>
-          <w:szCs w:val="24"/>
-        </w:rPr>
-        <w:t xml:space="preserve"> </w:t>
-      </w:r>
-      <w:proofErr w:type="spellStart"/>
-      <w:r>
-        <w:rPr>
-          <w:szCs w:val="24"/>
-        </w:rPr>
-        <w:t>štatisticky</w:t>
-      </w:r>
-      <w:proofErr w:type="spellEnd"/>
-      <w:r>
-        <w:rPr>
-          <w:szCs w:val="24"/>
-        </w:rPr>
-        <w:t xml:space="preserve"> </w:t>
-      </w:r>
-      <w:proofErr w:type="spellStart"/>
-      <w:r>
-        <w:rPr>
-          <w:szCs w:val="24"/>
-        </w:rPr>
-        <w:t>významná</w:t>
-      </w:r>
-      <w:proofErr w:type="spellEnd"/>
-      <w:r>
-        <w:rPr>
-          <w:szCs w:val="24"/>
-        </w:rPr>
-        <w:t xml:space="preserve"> </w:t>
-      </w:r>
-      <w:proofErr w:type="spellStart"/>
-      <w:r>
-        <w:rPr>
-          <w:szCs w:val="24"/>
-        </w:rPr>
-        <w:t>súvislosť</w:t>
-      </w:r>
-      <w:proofErr w:type="spellEnd"/>
-      <w:r>
-        <w:rPr>
-          <w:szCs w:val="24"/>
-        </w:rPr>
-        <w:t> </w:t>
-      </w:r>
-      <w:proofErr w:type="spellStart"/>
-      <w:r>
-        <w:rPr>
-          <w:szCs w:val="24"/>
-        </w:rPr>
-        <w:t>medzi</w:t>
-      </w:r>
-      <w:proofErr w:type="spellEnd"/>
-      <w:r>
-        <w:rPr>
-          <w:szCs w:val="24"/>
-        </w:rPr>
-        <w:t xml:space="preserve"> </w:t>
-      </w:r>
-      <w:proofErr w:type="spellStart"/>
-      <w:r>
-        <w:rPr>
-          <w:szCs w:val="24"/>
-        </w:rPr>
-        <w:t>genotypom</w:t>
-      </w:r>
-      <w:proofErr w:type="spellEnd"/>
-      <w:r>
-        <w:rPr>
-          <w:szCs w:val="24"/>
-        </w:rPr>
-        <w:t xml:space="preserve"> H63D a </w:t>
-      </w:r>
-      <w:proofErr w:type="spellStart"/>
-      <w:r>
-        <w:rPr>
-          <w:szCs w:val="24"/>
-        </w:rPr>
-        <w:t>prítomnosťou</w:t>
-      </w:r>
-      <w:proofErr w:type="spellEnd"/>
-      <w:r>
-        <w:rPr>
-          <w:szCs w:val="24"/>
-        </w:rPr>
-        <w:t xml:space="preserve"> </w:t>
-      </w:r>
-      <w:proofErr w:type="spellStart"/>
-      <w:r>
-        <w:rPr>
-          <w:szCs w:val="24"/>
-        </w:rPr>
-        <w:t>pečeňovej</w:t>
-      </w:r>
-      <w:proofErr w:type="spellEnd"/>
-      <w:r>
-        <w:rPr>
-          <w:szCs w:val="24"/>
-        </w:rPr>
-        <w:t xml:space="preserve"> </w:t>
-      </w:r>
-      <w:proofErr w:type="spellStart"/>
-      <w:r>
-        <w:rPr>
-          <w:szCs w:val="24"/>
-        </w:rPr>
-        <w:t>diagnózy</w:t>
-      </w:r>
-      <w:proofErr w:type="spellEnd"/>
-      <w:r>
-        <w:rPr>
-          <w:szCs w:val="24"/>
-        </w:rPr>
-        <w:t>.</w:t>
+        </w:rPr>
+        <w:t>, nie je zistená štatisticky významná súvislosť medzi genotypom H63D a prítomnosťou pečeňovej diagnózy.</w:t>
       </w:r>
     </w:p>
     <w:p>
@@ -8680,6 +6443,7 @@
       </w:pPr>
       <w:r>
         <w:rPr>
+          <w:noProof/>
           <w:sz w:val="27"/>
           <w:lang w:val="sk-SK"/>
         </w:rPr>
@@ -8729,700 +6493,156 @@
           <w:lang w:val="sk-SK"/>
         </w:rPr>
       </w:pPr>
-      <w:bookmarkStart w:id="38" w:name="_Ref198056430"/>
-      <w:bookmarkStart w:id="39" w:name="_Toc198056685"/>
-      <w:proofErr w:type="spellStart"/>
-      <w:r>
-        <w:t>Tabuľka</w:t>
-      </w:r>
-      <w:proofErr w:type="spellEnd"/>
-      <w:r>
+      <w:bookmarkStart w:id="36" w:name="_Ref198056430"/>
+      <w:bookmarkStart w:id="37" w:name="_Toc198056685"/>
+      <w:r>
+        <w:t xml:space="preserve">Tabuľka </w:t>
+      </w:r>
+      <w:fldSimple w:instr=" SEQ Tabuľka \* ARABIC ">
+        <w:r>
+          <w:rPr>
+            <w:noProof/>
+          </w:rPr>
+          <w:t>4</w:t>
+        </w:r>
+      </w:fldSimple>
+      <w:bookmarkEnd w:id="36"/>
+      <w:r>
+        <w:t xml:space="preserve">: </w:t>
+      </w:r>
+      <w:r>
+        <w:t>Kontingenčná tabuľka pre mutáciu S65C a prítomnosť pečeňovej diagnózy</w:t>
+      </w:r>
+      <w:bookmarkEnd w:id="1"/>
+      <w:bookmarkEnd w:id="37"/>
+    </w:p>
+    <w:p>
+      <w:pPr>
+        <w:ind w:firstLine="432"/>
+        <w:rPr>
+          <w:szCs w:val="24"/>
+        </w:rPr>
+      </w:pPr>
+      <w:r>
+        <w:rPr>
+          <w:szCs w:val="24"/>
+        </w:rPr>
+        <w:t xml:space="preserve">Ako vyplýva z výsledkov χ² testu uvedených v </w:t>
+      </w:r>
+      <w:r>
+        <w:rPr>
+          <w:szCs w:val="24"/>
+        </w:rPr>
+        <w:fldChar w:fldCharType="begin"/>
+      </w:r>
+      <w:r>
+        <w:rPr>
+          <w:szCs w:val="24"/>
+        </w:rPr>
+        <w:instrText xml:space="preserve"> REF _Ref198056430 \h </w:instrText>
+      </w:r>
+      <w:r>
+        <w:rPr>
+          <w:szCs w:val="24"/>
+        </w:rPr>
+      </w:r>
+      <w:r>
+        <w:rPr>
+          <w:szCs w:val="24"/>
+        </w:rPr>
+        <w:fldChar w:fldCharType="separate"/>
+      </w:r>
+      <w:r>
+        <w:t xml:space="preserve">Tabuľke </w:t>
+      </w:r>
+      <w:r>
+        <w:rPr>
+          <w:noProof/>
+        </w:rPr>
+        <w:t>4</w:t>
+      </w:r>
+      <w:r>
+        <w:rPr>
+          <w:szCs w:val="24"/>
+        </w:rPr>
+        <w:fldChar w:fldCharType="end"/>
+      </w:r>
+      <w:r>
+        <w:rPr>
+          <w:szCs w:val="24"/>
+        </w:rPr>
+        <w:t>,</w:t>
+      </w:r>
+      <w:r>
+        <w:rPr>
+          <w:szCs w:val="24"/>
+        </w:rPr>
         <w:t xml:space="preserve"> </w:t>
       </w:r>
       <w:r>
-        <w:fldChar w:fldCharType="begin"/>
-      </w:r>
-      <w:r>
-        <w:instrText xml:space="preserve"> SEQ Tabuľka \* ARABIC </w:instrText>
-      </w:r>
-      <w:r>
-        <w:fldChar w:fldCharType="separate"/>
-      </w:r>
-      <w:r>
-        <w:rPr>
-          <w:noProof/>
-        </w:rPr>
-        <w:t>4</w:t>
-      </w:r>
-      <w:r>
-        <w:fldChar w:fldCharType="end"/>
+        <w:rPr>
+          <w:szCs w:val="24"/>
+        </w:rPr>
+        <w:t>nie je zistená štatisticky významná súvislosť</w:t>
+      </w:r>
+      <w:r>
+        <w:rPr>
+          <w:szCs w:val="24"/>
+        </w:rPr>
+        <w:t xml:space="preserve"> </w:t>
+      </w:r>
+      <w:r>
+        <w:rPr>
+          <w:szCs w:val="24"/>
+        </w:rPr>
+        <w:t>medzi genotypom S65C a prítomnosťou pečeňovej diagnózy.</w:t>
+      </w:r>
+    </w:p>
+    <w:p>
+      <w:pPr>
+        <w:ind w:firstLine="432"/>
+        <w:rPr>
+          <w:szCs w:val="24"/>
+          <w:lang w:val="sk-SK"/>
+        </w:rPr>
+      </w:pPr>
+      <w:r>
+        <w:rPr>
+          <w:szCs w:val="24"/>
+        </w:rPr>
+        <w:t>Celkovo</w:t>
+      </w:r>
+      <w:r>
+        <w:rPr>
+          <w:szCs w:val="24"/>
+        </w:rPr>
+        <w:t xml:space="preserve"> </w:t>
+      </w:r>
+      <w:r>
+        <w:rPr>
+          <w:szCs w:val="24"/>
+        </w:rPr>
+        <w:t>žiadna zo skúmaných HFE mutácií (C282Y, H63D ani S65C) nepreukázala v našom súbore štatisticky významnú súvislosť s prítomnosťou pečeňovej diagnózy (kódy K76.0, K75.9). Genotyp a výskyt pečeňovej choroby sa tak javia ako nezávislé.</w:t>
+      </w:r>
+    </w:p>
+    <w:p>
+      <w:pPr>
+        <w:pStyle w:val="Nadpis2"/>
+        <w:rPr>
+          <w:bCs/>
+        </w:rPr>
+      </w:pPr>
+      <w:bookmarkStart w:id="38" w:name="_Toc197813003"/>
+      <w:r>
+        <w:t>Demografická charakteristika pacientov a výskyt pečeňových ochorení</w:t>
       </w:r>
       <w:bookmarkEnd w:id="38"/>
       <w:r>
-        <w:t xml:space="preserve">: </w:t>
-      </w:r>
-      <w:proofErr w:type="spellStart"/>
-      <w:r>
-        <w:t>Kontingenčná</w:t>
-      </w:r>
-      <w:proofErr w:type="spellEnd"/>
-      <w:r>
+        <w:rPr>
+          <w:bCs/>
+        </w:rPr>
         <w:t xml:space="preserve"> </w:t>
       </w:r>
-      <w:proofErr w:type="spellStart"/>
-      <w:r>
-        <w:t>tabuľka</w:t>
-      </w:r>
-      <w:proofErr w:type="spellEnd"/>
-      <w:r>
-        <w:t xml:space="preserve"> pre </w:t>
-      </w:r>
-      <w:proofErr w:type="spellStart"/>
-      <w:r>
-        <w:t>mutáciu</w:t>
-      </w:r>
-      <w:proofErr w:type="spellEnd"/>
-      <w:r>
-        <w:t xml:space="preserve"> S65C a </w:t>
-      </w:r>
-      <w:proofErr w:type="spellStart"/>
-      <w:r>
-        <w:t>prítomnosť</w:t>
-      </w:r>
-      <w:proofErr w:type="spellEnd"/>
-      <w:r>
-        <w:t xml:space="preserve"> </w:t>
-      </w:r>
-      <w:proofErr w:type="spellStart"/>
-      <w:r>
-        <w:t>pečeňovej</w:t>
-      </w:r>
-      <w:proofErr w:type="spellEnd"/>
-      <w:r>
-        <w:t xml:space="preserve"> </w:t>
-      </w:r>
-      <w:proofErr w:type="spellStart"/>
-      <w:r>
-        <w:t>diagnózy</w:t>
-      </w:r>
-      <w:bookmarkEnd w:id="0"/>
-      <w:bookmarkEnd w:id="39"/>
-      <w:proofErr w:type="spellEnd"/>
-    </w:p>
-    <w:p>
-      <w:pPr>
-        <w:ind w:firstLine="432"/>
-        <w:rPr>
-          <w:szCs w:val="24"/>
-        </w:rPr>
-      </w:pPr>
-      <w:r>
-        <w:rPr>
-          <w:szCs w:val="24"/>
-        </w:rPr>
-        <w:t xml:space="preserve">Ako </w:t>
-      </w:r>
-      <w:proofErr w:type="spellStart"/>
-      <w:r>
-        <w:rPr>
-          <w:szCs w:val="24"/>
-        </w:rPr>
-        <w:t>vyplýva</w:t>
-      </w:r>
-      <w:proofErr w:type="spellEnd"/>
-      <w:r>
-        <w:rPr>
-          <w:szCs w:val="24"/>
-        </w:rPr>
-        <w:t xml:space="preserve"> z </w:t>
-      </w:r>
-      <w:proofErr w:type="spellStart"/>
-      <w:r>
-        <w:rPr>
-          <w:szCs w:val="24"/>
-        </w:rPr>
-        <w:t>výsledkov</w:t>
-      </w:r>
-      <w:proofErr w:type="spellEnd"/>
-      <w:r>
-        <w:rPr>
-          <w:szCs w:val="24"/>
-        </w:rPr>
-        <w:t xml:space="preserve"> χ² </w:t>
-      </w:r>
-      <w:proofErr w:type="spellStart"/>
-      <w:r>
-        <w:rPr>
-          <w:szCs w:val="24"/>
-        </w:rPr>
-        <w:t>testu</w:t>
-      </w:r>
-      <w:proofErr w:type="spellEnd"/>
-      <w:r>
-        <w:rPr>
-          <w:szCs w:val="24"/>
-        </w:rPr>
-        <w:t xml:space="preserve"> </w:t>
-      </w:r>
-      <w:proofErr w:type="spellStart"/>
-      <w:r>
-        <w:rPr>
-          <w:szCs w:val="24"/>
-        </w:rPr>
-        <w:t>uvedených</w:t>
-      </w:r>
-      <w:proofErr w:type="spellEnd"/>
-      <w:r>
-        <w:rPr>
-          <w:szCs w:val="24"/>
-        </w:rPr>
-        <w:t xml:space="preserve"> v </w:t>
-      </w:r>
-      <w:r>
-        <w:rPr>
-          <w:szCs w:val="24"/>
-        </w:rPr>
-        <w:fldChar w:fldCharType="begin"/>
-      </w:r>
-      <w:r>
-        <w:rPr>
-          <w:szCs w:val="24"/>
-        </w:rPr>
-        <w:instrText xml:space="preserve"> REF _Ref198056430 \h </w:instrText>
-      </w:r>
-      <w:r>
-        <w:rPr>
-          <w:szCs w:val="24"/>
-        </w:rPr>
-      </w:r>
-      <w:r>
-        <w:rPr>
-          <w:szCs w:val="24"/>
-        </w:rPr>
-        <w:fldChar w:fldCharType="separate"/>
-      </w:r>
-      <w:proofErr w:type="spellStart"/>
-      <w:r>
-        <w:t>Tabuľke</w:t>
-      </w:r>
-      <w:proofErr w:type="spellEnd"/>
-      <w:r>
-        <w:t xml:space="preserve"> </w:t>
-      </w:r>
-      <w:r>
-        <w:rPr>
-          <w:noProof/>
-        </w:rPr>
-        <w:t>4</w:t>
-      </w:r>
-      <w:r>
-        <w:rPr>
-          <w:szCs w:val="24"/>
-        </w:rPr>
-        <w:fldChar w:fldCharType="end"/>
-      </w:r>
-      <w:r>
-        <w:rPr>
-          <w:szCs w:val="24"/>
-        </w:rPr>
-        <w:t>,</w:t>
-      </w:r>
-      <w:r>
-        <w:rPr>
-          <w:szCs w:val="24"/>
-        </w:rPr>
-        <w:t xml:space="preserve"> </w:t>
-      </w:r>
-      <w:proofErr w:type="spellStart"/>
-      <w:r>
-        <w:rPr>
-          <w:szCs w:val="24"/>
-        </w:rPr>
-        <w:t>nie</w:t>
-      </w:r>
-      <w:proofErr w:type="spellEnd"/>
-      <w:r>
-        <w:rPr>
-          <w:szCs w:val="24"/>
-        </w:rPr>
-        <w:t xml:space="preserve"> je </w:t>
-      </w:r>
-      <w:proofErr w:type="spellStart"/>
-      <w:r>
-        <w:rPr>
-          <w:szCs w:val="24"/>
-        </w:rPr>
-        <w:t>zistená</w:t>
-      </w:r>
-      <w:proofErr w:type="spellEnd"/>
-      <w:r>
-        <w:rPr>
-          <w:szCs w:val="24"/>
-        </w:rPr>
-        <w:t xml:space="preserve"> </w:t>
-      </w:r>
-      <w:proofErr w:type="spellStart"/>
-      <w:r>
-        <w:rPr>
-          <w:szCs w:val="24"/>
-        </w:rPr>
-        <w:t>štatisticky</w:t>
-      </w:r>
-      <w:proofErr w:type="spellEnd"/>
-      <w:r>
-        <w:rPr>
-          <w:szCs w:val="24"/>
-        </w:rPr>
-        <w:t xml:space="preserve"> </w:t>
-      </w:r>
-      <w:proofErr w:type="spellStart"/>
-      <w:r>
-        <w:rPr>
-          <w:szCs w:val="24"/>
-        </w:rPr>
-        <w:t>významná</w:t>
-      </w:r>
-      <w:proofErr w:type="spellEnd"/>
-      <w:r>
-        <w:rPr>
-          <w:szCs w:val="24"/>
-        </w:rPr>
-        <w:t xml:space="preserve"> </w:t>
-      </w:r>
-      <w:proofErr w:type="spellStart"/>
-      <w:r>
-        <w:rPr>
-          <w:szCs w:val="24"/>
-        </w:rPr>
-        <w:t>súvislosť</w:t>
-      </w:r>
-      <w:proofErr w:type="spellEnd"/>
-      <w:r>
-        <w:rPr>
-          <w:szCs w:val="24"/>
-        </w:rPr>
-        <w:t xml:space="preserve"> </w:t>
-      </w:r>
-      <w:proofErr w:type="spellStart"/>
-      <w:r>
-        <w:rPr>
-          <w:szCs w:val="24"/>
-        </w:rPr>
-        <w:t>medzi</w:t>
-      </w:r>
-      <w:proofErr w:type="spellEnd"/>
-      <w:r>
-        <w:rPr>
-          <w:szCs w:val="24"/>
-        </w:rPr>
-        <w:t xml:space="preserve"> </w:t>
-      </w:r>
-      <w:proofErr w:type="spellStart"/>
-      <w:r>
-        <w:rPr>
-          <w:szCs w:val="24"/>
-        </w:rPr>
-        <w:t>genotypom</w:t>
-      </w:r>
-      <w:proofErr w:type="spellEnd"/>
-      <w:r>
-        <w:rPr>
-          <w:szCs w:val="24"/>
-        </w:rPr>
-        <w:t xml:space="preserve"> S65C a </w:t>
-      </w:r>
-      <w:proofErr w:type="spellStart"/>
-      <w:r>
-        <w:rPr>
-          <w:szCs w:val="24"/>
-        </w:rPr>
-        <w:t>prítomnosťou</w:t>
-      </w:r>
-      <w:proofErr w:type="spellEnd"/>
-      <w:r>
-        <w:rPr>
-          <w:szCs w:val="24"/>
-        </w:rPr>
-        <w:t xml:space="preserve"> </w:t>
-      </w:r>
-      <w:proofErr w:type="spellStart"/>
-      <w:r>
-        <w:rPr>
-          <w:szCs w:val="24"/>
-        </w:rPr>
-        <w:t>pečeňovej</w:t>
-      </w:r>
-      <w:proofErr w:type="spellEnd"/>
-      <w:r>
-        <w:rPr>
-          <w:szCs w:val="24"/>
-        </w:rPr>
-        <w:t xml:space="preserve"> </w:t>
-      </w:r>
-      <w:proofErr w:type="spellStart"/>
-      <w:r>
-        <w:rPr>
-          <w:szCs w:val="24"/>
-        </w:rPr>
-        <w:t>diagnózy</w:t>
-      </w:r>
-      <w:proofErr w:type="spellEnd"/>
-      <w:r>
-        <w:rPr>
-          <w:szCs w:val="24"/>
-        </w:rPr>
-        <w:t>.</w:t>
-      </w:r>
-    </w:p>
-    <w:p>
-      <w:pPr>
-        <w:ind w:firstLine="432"/>
-        <w:rPr>
-          <w:szCs w:val="24"/>
-          <w:lang w:val="sk-SK"/>
-        </w:rPr>
-      </w:pPr>
-      <w:proofErr w:type="spellStart"/>
-      <w:r>
-        <w:rPr>
-          <w:szCs w:val="24"/>
-        </w:rPr>
-        <w:t>Celkovo</w:t>
-      </w:r>
-      <w:proofErr w:type="spellEnd"/>
-      <w:r>
-        <w:rPr>
-          <w:szCs w:val="24"/>
-        </w:rPr>
-        <w:t xml:space="preserve"> </w:t>
-      </w:r>
-      <w:proofErr w:type="spellStart"/>
-      <w:r>
-        <w:rPr>
-          <w:szCs w:val="24"/>
-        </w:rPr>
-        <w:t>žiadna</w:t>
-      </w:r>
-      <w:proofErr w:type="spellEnd"/>
-      <w:r>
-        <w:rPr>
-          <w:szCs w:val="24"/>
-        </w:rPr>
-        <w:t xml:space="preserve"> zo </w:t>
-      </w:r>
-      <w:proofErr w:type="spellStart"/>
-      <w:r>
-        <w:rPr>
-          <w:szCs w:val="24"/>
-        </w:rPr>
-        <w:t>skúmaných</w:t>
-      </w:r>
-      <w:proofErr w:type="spellEnd"/>
-      <w:r>
-        <w:rPr>
-          <w:szCs w:val="24"/>
-        </w:rPr>
-        <w:t xml:space="preserve"> HFE </w:t>
-      </w:r>
-      <w:proofErr w:type="spellStart"/>
-      <w:r>
-        <w:rPr>
-          <w:szCs w:val="24"/>
-        </w:rPr>
-        <w:t>mutácií</w:t>
-      </w:r>
-      <w:proofErr w:type="spellEnd"/>
-      <w:r>
-        <w:rPr>
-          <w:szCs w:val="24"/>
-        </w:rPr>
-        <w:t xml:space="preserve"> (C282Y, H63D ani S65C) </w:t>
-      </w:r>
-      <w:proofErr w:type="spellStart"/>
-      <w:r>
-        <w:rPr>
-          <w:szCs w:val="24"/>
-        </w:rPr>
-        <w:t>nepreukázala</w:t>
-      </w:r>
-      <w:proofErr w:type="spellEnd"/>
-      <w:r>
-        <w:rPr>
-          <w:szCs w:val="24"/>
-        </w:rPr>
-        <w:t xml:space="preserve"> v </w:t>
-      </w:r>
-      <w:proofErr w:type="spellStart"/>
-      <w:r>
-        <w:rPr>
-          <w:szCs w:val="24"/>
-        </w:rPr>
-        <w:t>našom</w:t>
-      </w:r>
-      <w:proofErr w:type="spellEnd"/>
-      <w:r>
-        <w:rPr>
-          <w:szCs w:val="24"/>
-        </w:rPr>
-        <w:t xml:space="preserve"> </w:t>
-      </w:r>
-      <w:proofErr w:type="spellStart"/>
-      <w:r>
-        <w:rPr>
-          <w:szCs w:val="24"/>
-        </w:rPr>
-        <w:t>súbore</w:t>
-      </w:r>
-      <w:proofErr w:type="spellEnd"/>
-      <w:r>
-        <w:rPr>
-          <w:szCs w:val="24"/>
-        </w:rPr>
-        <w:t xml:space="preserve"> </w:t>
-      </w:r>
-      <w:proofErr w:type="spellStart"/>
-      <w:r>
-        <w:rPr>
-          <w:szCs w:val="24"/>
-        </w:rPr>
-        <w:t>štatisticky</w:t>
-      </w:r>
-      <w:proofErr w:type="spellEnd"/>
-      <w:r>
-        <w:rPr>
-          <w:szCs w:val="24"/>
-        </w:rPr>
-        <w:t xml:space="preserve"> </w:t>
-      </w:r>
-      <w:proofErr w:type="spellStart"/>
-      <w:r>
-        <w:rPr>
-          <w:szCs w:val="24"/>
-        </w:rPr>
-        <w:t>významnú</w:t>
-      </w:r>
-      <w:proofErr w:type="spellEnd"/>
-      <w:r>
-        <w:rPr>
-          <w:szCs w:val="24"/>
-        </w:rPr>
-        <w:t xml:space="preserve"> </w:t>
-      </w:r>
-      <w:proofErr w:type="spellStart"/>
-      <w:r>
-        <w:rPr>
-          <w:szCs w:val="24"/>
-        </w:rPr>
-        <w:t>súvislosť</w:t>
-      </w:r>
-      <w:proofErr w:type="spellEnd"/>
-      <w:r>
-        <w:rPr>
-          <w:szCs w:val="24"/>
-        </w:rPr>
-        <w:t xml:space="preserve"> s </w:t>
-      </w:r>
-      <w:proofErr w:type="spellStart"/>
-      <w:r>
-        <w:rPr>
-          <w:szCs w:val="24"/>
-        </w:rPr>
-        <w:t>prítomnosťou</w:t>
-      </w:r>
-      <w:proofErr w:type="spellEnd"/>
-      <w:r>
-        <w:rPr>
-          <w:szCs w:val="24"/>
-        </w:rPr>
-        <w:t xml:space="preserve"> </w:t>
-      </w:r>
-      <w:proofErr w:type="spellStart"/>
-      <w:r>
-        <w:rPr>
-          <w:szCs w:val="24"/>
-        </w:rPr>
-        <w:t>pečeňovej</w:t>
-      </w:r>
-      <w:proofErr w:type="spellEnd"/>
-      <w:r>
-        <w:rPr>
-          <w:szCs w:val="24"/>
-        </w:rPr>
-        <w:t xml:space="preserve"> </w:t>
-      </w:r>
-      <w:proofErr w:type="spellStart"/>
-      <w:r>
-        <w:rPr>
-          <w:szCs w:val="24"/>
-        </w:rPr>
-        <w:t>diagnózy</w:t>
-      </w:r>
-      <w:proofErr w:type="spellEnd"/>
-      <w:r>
-        <w:rPr>
-          <w:szCs w:val="24"/>
-        </w:rPr>
-        <w:t xml:space="preserve"> (</w:t>
-      </w:r>
-      <w:proofErr w:type="spellStart"/>
-      <w:r>
-        <w:rPr>
-          <w:szCs w:val="24"/>
-        </w:rPr>
-        <w:t>kódy</w:t>
-      </w:r>
-      <w:proofErr w:type="spellEnd"/>
-      <w:r>
-        <w:rPr>
-          <w:szCs w:val="24"/>
-        </w:rPr>
-        <w:t xml:space="preserve"> K76.0, K75.9). </w:t>
-      </w:r>
-      <w:proofErr w:type="spellStart"/>
-      <w:r>
-        <w:rPr>
-          <w:szCs w:val="24"/>
-        </w:rPr>
-        <w:t>Genotyp</w:t>
-      </w:r>
-      <w:proofErr w:type="spellEnd"/>
-      <w:r>
-        <w:rPr>
-          <w:szCs w:val="24"/>
-        </w:rPr>
-        <w:t xml:space="preserve"> a </w:t>
-      </w:r>
-      <w:proofErr w:type="spellStart"/>
-      <w:r>
-        <w:rPr>
-          <w:szCs w:val="24"/>
-        </w:rPr>
-        <w:t>výskyt</w:t>
-      </w:r>
-      <w:proofErr w:type="spellEnd"/>
-      <w:r>
-        <w:rPr>
-          <w:szCs w:val="24"/>
-        </w:rPr>
-        <w:t xml:space="preserve"> </w:t>
-      </w:r>
-      <w:proofErr w:type="spellStart"/>
-      <w:r>
-        <w:rPr>
-          <w:szCs w:val="24"/>
-        </w:rPr>
-        <w:t>pečeňovej</w:t>
-      </w:r>
-      <w:proofErr w:type="spellEnd"/>
-      <w:r>
-        <w:rPr>
-          <w:szCs w:val="24"/>
-        </w:rPr>
-        <w:t xml:space="preserve"> </w:t>
-      </w:r>
-      <w:proofErr w:type="spellStart"/>
-      <w:r>
-        <w:rPr>
-          <w:szCs w:val="24"/>
-        </w:rPr>
-        <w:t>choroby</w:t>
-      </w:r>
-      <w:proofErr w:type="spellEnd"/>
-      <w:r>
-        <w:rPr>
-          <w:szCs w:val="24"/>
-        </w:rPr>
-        <w:t xml:space="preserve"> </w:t>
-      </w:r>
-      <w:proofErr w:type="spellStart"/>
-      <w:r>
-        <w:rPr>
-          <w:szCs w:val="24"/>
-        </w:rPr>
-        <w:t>sa</w:t>
-      </w:r>
-      <w:proofErr w:type="spellEnd"/>
-      <w:r>
-        <w:rPr>
-          <w:szCs w:val="24"/>
-        </w:rPr>
-        <w:t xml:space="preserve"> </w:t>
-      </w:r>
-      <w:proofErr w:type="spellStart"/>
-      <w:r>
-        <w:rPr>
-          <w:szCs w:val="24"/>
-        </w:rPr>
-        <w:t>tak</w:t>
-      </w:r>
-      <w:proofErr w:type="spellEnd"/>
-      <w:r>
-        <w:rPr>
-          <w:szCs w:val="24"/>
-        </w:rPr>
-        <w:t xml:space="preserve"> </w:t>
-      </w:r>
-      <w:proofErr w:type="spellStart"/>
-      <w:r>
-        <w:rPr>
-          <w:szCs w:val="24"/>
-        </w:rPr>
-        <w:t>javia</w:t>
-      </w:r>
-      <w:proofErr w:type="spellEnd"/>
-      <w:r>
-        <w:rPr>
-          <w:szCs w:val="24"/>
-        </w:rPr>
-        <w:t xml:space="preserve"> </w:t>
-      </w:r>
-      <w:proofErr w:type="spellStart"/>
-      <w:r>
-        <w:rPr>
-          <w:szCs w:val="24"/>
-        </w:rPr>
-        <w:t>ako</w:t>
-      </w:r>
-      <w:proofErr w:type="spellEnd"/>
-      <w:r>
-        <w:rPr>
-          <w:szCs w:val="24"/>
-        </w:rPr>
-        <w:t xml:space="preserve"> </w:t>
-      </w:r>
-      <w:proofErr w:type="spellStart"/>
-      <w:r>
-        <w:rPr>
-          <w:szCs w:val="24"/>
-        </w:rPr>
-        <w:t>nezávislé</w:t>
-      </w:r>
-      <w:proofErr w:type="spellEnd"/>
-      <w:r>
-        <w:rPr>
-          <w:szCs w:val="24"/>
-        </w:rPr>
-        <w:t>.</w:t>
-      </w:r>
-    </w:p>
-    <w:p>
-      <w:pPr>
-        <w:pStyle w:val="Nadpis2"/>
-        <w:rPr>
-          <w:bCs/>
-        </w:rPr>
-      </w:pPr>
-      <w:bookmarkStart w:id="40" w:name="_Toc197813003"/>
-      <w:r>
-        <w:t>Demografická charakteristika pacientov a výskyt pečeňových ochorení</w:t>
-      </w:r>
-      <w:bookmarkEnd w:id="40"/>
-      <w:r>
-        <w:rPr>
-          <w:bCs/>
-        </w:rPr>
-        <w:t xml:space="preserve"> </w:t>
-      </w:r>
     </w:p>
     <w:p>
       <w:pPr>
@@ -9435,21 +6655,7 @@
         <w:rPr>
           <w:lang w:val="sk-SK"/>
         </w:rPr>
-        <w:t xml:space="preserve">Táto časť analyzuje genetické mutácie v súvislosti s tromi základnými demografickými a klinickými charakteristikami pacientov: vek, pohlavie a výskyt pečeňových diagnóz. Tieto atribúty sú kľúčové pri hodnotení rizika a potenciálnej predispozície na </w:t>
-      </w:r>
-      <w:proofErr w:type="spellStart"/>
-      <w:r>
-        <w:rPr>
-          <w:lang w:val="sk-SK"/>
-        </w:rPr>
-        <w:t>hemochromatózu</w:t>
-      </w:r>
-      <w:proofErr w:type="spellEnd"/>
-      <w:r>
-        <w:rPr>
-          <w:lang w:val="sk-SK"/>
-        </w:rPr>
-        <w:t xml:space="preserve"> a jej klinické prejavy.</w:t>
+        <w:t>Táto časť analyzuje genetické mutácie v súvislosti s tromi základnými demografickými a klinickými charakteristikami pacientov: vek, pohlavie a výskyt pečeňových diagnóz. Tieto atribúty sú kľúčové pri hodnotení rizika a potenciálnej predispozície na hemochromatózu a jej klinické prejavy.</w:t>
       </w:r>
     </w:p>
     <w:p>
@@ -9493,21 +6699,7 @@
         <w:rPr>
           <w:lang w:val="sk-SK"/>
         </w:rPr>
-        <w:t xml:space="preserve">Analýza </w:t>
-      </w:r>
-      <w:proofErr w:type="spellStart"/>
-      <w:r>
-        <w:rPr>
-          <w:lang w:val="sk-SK"/>
-        </w:rPr>
-        <w:t>boxplotov</w:t>
-      </w:r>
-      <w:proofErr w:type="spellEnd"/>
-      <w:r>
-        <w:rPr>
-          <w:lang w:val="sk-SK"/>
-        </w:rPr>
-        <w:t xml:space="preserve"> pre jednotlivé genotypy nepreukázala žiadne výrazné rozdiely vo vekovej distribúcii medzi genotypmi</w:t>
+        <w:t>Analýza boxplotov pre jednotlivé genotypy nepreukázala žiadne výrazné rozdiely vo vekovej distribúcii medzi genotypmi</w:t>
       </w:r>
       <w:r>
         <w:rPr>
@@ -9616,7 +6808,7 @@
           <w:lang w:val="sk-SK"/>
         </w:rPr>
       </w:pPr>
-      <w:bookmarkStart w:id="41" w:name="_Toc197802292"/>
+      <w:bookmarkStart w:id="39" w:name="_Toc197802292"/>
       <w:r>
         <w:rPr>
           <w:lang w:val="sk-SK"/>
@@ -9658,17 +6850,9 @@
         <w:rPr>
           <w:lang w:val="sk-SK"/>
         </w:rPr>
-        <w:t xml:space="preserve">: Porovnanie genotypu podľa veku v </w:t>
-      </w:r>
-      <w:proofErr w:type="spellStart"/>
-      <w:r>
-        <w:rPr>
-          <w:lang w:val="sk-SK"/>
-        </w:rPr>
-        <w:t>mutáciach</w:t>
-      </w:r>
-      <w:bookmarkEnd w:id="41"/>
-      <w:proofErr w:type="spellEnd"/>
+        <w:t>: Porovnanie genotypu podľa veku v mutáciach</w:t>
+      </w:r>
+      <w:bookmarkEnd w:id="39"/>
     </w:p>
     <w:p>
       <w:pPr>
@@ -9772,7 +6956,7 @@
           <w:lang w:val="sk-SK"/>
         </w:rPr>
       </w:pPr>
-      <w:bookmarkStart w:id="42" w:name="_Toc197802293"/>
+      <w:bookmarkStart w:id="40" w:name="_Toc197802293"/>
       <w:r>
         <w:rPr>
           <w:lang w:val="sk-SK"/>
@@ -9814,17 +6998,9 @@
         <w:rPr>
           <w:lang w:val="sk-SK"/>
         </w:rPr>
-        <w:t xml:space="preserve">: Porovnanie genotypu podľa veku v </w:t>
-      </w:r>
-      <w:proofErr w:type="spellStart"/>
-      <w:r>
-        <w:rPr>
-          <w:lang w:val="sk-SK"/>
-        </w:rPr>
-        <w:t>mutáciach</w:t>
-      </w:r>
-      <w:bookmarkEnd w:id="42"/>
-      <w:proofErr w:type="spellEnd"/>
+        <w:t>: Porovnanie genotypu podľa veku v mutáciach</w:t>
+      </w:r>
+      <w:bookmarkEnd w:id="40"/>
     </w:p>
     <w:p>
       <w:pPr>
@@ -9855,91 +7031,7 @@
         <w:rPr>
           <w:lang w:val="sk-SK"/>
         </w:rPr>
-        <w:t xml:space="preserve">Na obrázku nižšie je zobrazený počet pacientov s diagnózami K76.0 a K75.9 (označené ako „Áno“) v jednotlivých </w:t>
-      </w:r>
-      <w:proofErr w:type="spellStart"/>
-      <w:r>
-        <w:rPr>
-          <w:lang w:val="sk-SK"/>
-        </w:rPr>
-        <w:t>genotypových</w:t>
-      </w:r>
-      <w:proofErr w:type="spellEnd"/>
-      <w:r>
-        <w:rPr>
-          <w:lang w:val="sk-SK"/>
-        </w:rPr>
-        <w:t xml:space="preserve"> skupinách. Dáta ukazujú, že pri H63D je viditeľne vyšší výskyt pečeňových diagnóz medzi prenášačmi (</w:t>
-      </w:r>
-      <w:proofErr w:type="spellStart"/>
-      <w:r>
-        <w:rPr>
-          <w:lang w:val="sk-SK"/>
-        </w:rPr>
-        <w:t>wt</w:t>
-      </w:r>
-      <w:proofErr w:type="spellEnd"/>
-      <w:r>
-        <w:rPr>
-          <w:lang w:val="sk-SK"/>
-        </w:rPr>
-        <w:t>/</w:t>
-      </w:r>
-      <w:proofErr w:type="spellStart"/>
-      <w:r>
-        <w:rPr>
-          <w:lang w:val="sk-SK"/>
-        </w:rPr>
-        <w:t>mut</w:t>
-      </w:r>
-      <w:proofErr w:type="spellEnd"/>
-      <w:r>
-        <w:rPr>
-          <w:lang w:val="sk-SK"/>
-        </w:rPr>
-        <w:t xml:space="preserve">) ako pri iných mutáciách. Pri C282Y a S65C je výskyt pečeňových ochorení pomerne nízky, najmä medzi pacientmi s </w:t>
-      </w:r>
-      <w:proofErr w:type="spellStart"/>
-      <w:r>
-        <w:rPr>
-          <w:lang w:val="sk-SK"/>
-        </w:rPr>
-        <w:t>mut</w:t>
-      </w:r>
-      <w:proofErr w:type="spellEnd"/>
-      <w:r>
-        <w:rPr>
-          <w:lang w:val="sk-SK"/>
-        </w:rPr>
-        <w:t>/</w:t>
-      </w:r>
-      <w:proofErr w:type="spellStart"/>
-      <w:r>
-        <w:rPr>
-          <w:lang w:val="sk-SK"/>
-        </w:rPr>
-        <w:t>mut</w:t>
-      </w:r>
-      <w:proofErr w:type="spellEnd"/>
-      <w:r>
-        <w:rPr>
-          <w:lang w:val="sk-SK"/>
-        </w:rPr>
-        <w:t xml:space="preserve">, ktorí boli v populácii zriedkaví. Tieto výsledky podporujú predchádzajúce zistenia z </w:t>
-      </w:r>
-      <w:proofErr w:type="spellStart"/>
-      <w:r>
-        <w:rPr>
-          <w:lang w:val="sk-SK"/>
-        </w:rPr>
-        <w:t>chi</w:t>
-      </w:r>
-      <w:proofErr w:type="spellEnd"/>
-      <w:r>
-        <w:rPr>
-          <w:lang w:val="sk-SK"/>
-        </w:rPr>
-        <w:t>-kvadrát testov, kde bola štatisticky významná súvislosť medzi mutáciou H63D a výskytom pečeňových diagnóz (p &lt; 0.05), ale nie pri ostatných mutáciách.</w:t>
+        <w:t>Na obrázku nižšie je zobrazený počet pacientov s diagnózami K76.0 a K75.9 (označené ako „Áno“) v jednotlivých genotypových skupinách. Dáta ukazujú, že pri H63D je viditeľne vyšší výskyt pečeňových diagnóz medzi prenášačmi (wt/mut) ako pri iných mutáciách. Pri C282Y a S65C je výskyt pečeňových ochorení pomerne nízky, najmä medzi pacientmi s mut/mut, ktorí boli v populácii zriedkaví. Tieto výsledky podporujú predchádzajúce zistenia z chi-kvadrát testov, kde bola štatisticky významná súvislosť medzi mutáciou H63D a výskytom pečeňových diagnóz (p &lt; 0.05), ale nie pri ostatných mutáciách.</w:t>
       </w:r>
     </w:p>
     <w:p>
@@ -10000,7 +7092,7 @@
           <w:lang w:val="sk-SK"/>
         </w:rPr>
       </w:pPr>
-      <w:bookmarkStart w:id="43" w:name="_Toc197802294"/>
+      <w:bookmarkStart w:id="41" w:name="_Toc197802294"/>
       <w:r>
         <w:rPr>
           <w:lang w:val="sk-SK"/>
@@ -10042,27 +7134,19 @@
         <w:rPr>
           <w:lang w:val="sk-SK"/>
         </w:rPr>
-        <w:t xml:space="preserve">: Porovnanie genotypu podľa pečeňového ochorenia v </w:t>
-      </w:r>
-      <w:proofErr w:type="spellStart"/>
-      <w:r>
-        <w:rPr>
-          <w:lang w:val="sk-SK"/>
-        </w:rPr>
-        <w:t>mutáciach</w:t>
-      </w:r>
-      <w:bookmarkEnd w:id="43"/>
-      <w:proofErr w:type="spellEnd"/>
+        <w:t>: Porovnanie genotypu podľa pečeňového ochorenia v mutáciach</w:t>
+      </w:r>
+      <w:bookmarkEnd w:id="41"/>
     </w:p>
     <w:p>
       <w:pPr>
         <w:pStyle w:val="Nadpis2"/>
       </w:pPr>
-      <w:bookmarkStart w:id="44" w:name="_Toc197813004"/>
+      <w:bookmarkStart w:id="42" w:name="_Toc197813004"/>
       <w:r>
         <w:t>Vývoj diagnóz podľa MKCH-10</w:t>
       </w:r>
-      <w:bookmarkEnd w:id="44"/>
+      <w:bookmarkEnd w:id="42"/>
     </w:p>
     <w:p>
       <w:pPr>
@@ -10110,21 +7194,7 @@
         <w:rPr>
           <w:lang w:val="sk-SK"/>
         </w:rPr>
-        <w:t xml:space="preserve">V našom </w:t>
-      </w:r>
-      <w:proofErr w:type="spellStart"/>
-      <w:r>
-        <w:rPr>
-          <w:lang w:val="sk-SK"/>
-        </w:rPr>
-        <w:t>datasete</w:t>
-      </w:r>
-      <w:proofErr w:type="spellEnd"/>
-      <w:r>
-        <w:rPr>
-          <w:lang w:val="sk-SK"/>
-        </w:rPr>
-        <w:t xml:space="preserve"> sa objavili dve takéto zastarané pečeňové diagnózy, ktoré by dnes mali byť nahradené novšími kódmi:</w:t>
+        <w:t>V našom datasete sa objavili dve takéto zastarané pečeňové diagnózy, ktoré by dnes mali byť nahradené novšími kódmi:</w:t>
       </w:r>
     </w:p>
     <w:p>
@@ -10421,7 +7491,7 @@
           <w:lang w:val="sk-SK"/>
         </w:rPr>
       </w:pPr>
-      <w:bookmarkStart w:id="45" w:name="_Toc197802295"/>
+      <w:bookmarkStart w:id="43" w:name="_Toc197802295"/>
       <w:r>
         <w:rPr>
           <w:lang w:val="sk-SK"/>
@@ -10465,17 +7535,17 @@
         </w:rPr>
         <w:t>: Vývoj diagnóz podľa MKCH-10</w:t>
       </w:r>
-      <w:bookmarkEnd w:id="45"/>
+      <w:bookmarkEnd w:id="43"/>
     </w:p>
     <w:p>
       <w:pPr>
         <w:pStyle w:val="Nadpis2"/>
       </w:pPr>
-      <w:bookmarkStart w:id="46" w:name="_Toc197813005"/>
+      <w:bookmarkStart w:id="44" w:name="_Toc197813005"/>
       <w:r>
         <w:t>Limity analýzy</w:t>
       </w:r>
-      <w:bookmarkEnd w:id="46"/>
+      <w:bookmarkEnd w:id="44"/>
     </w:p>
     <w:p>
       <w:pPr>
@@ -10563,35 +7633,7 @@
         <w:rPr>
           <w:lang w:val="sk-SK"/>
         </w:rPr>
-        <w:t xml:space="preserve">: Pre homozygotné mutácie (napr. </w:t>
-      </w:r>
-      <w:proofErr w:type="spellStart"/>
-      <w:r>
-        <w:rPr>
-          <w:lang w:val="sk-SK"/>
-        </w:rPr>
-        <w:t>mut</w:t>
-      </w:r>
-      <w:proofErr w:type="spellEnd"/>
-      <w:r>
-        <w:rPr>
-          <w:lang w:val="sk-SK"/>
-        </w:rPr>
-        <w:t>/</w:t>
-      </w:r>
-      <w:proofErr w:type="spellStart"/>
-      <w:r>
-        <w:rPr>
-          <w:lang w:val="sk-SK"/>
-        </w:rPr>
-        <w:t>mut</w:t>
-      </w:r>
-      <w:proofErr w:type="spellEnd"/>
-      <w:r>
-        <w:rPr>
-          <w:lang w:val="sk-SK"/>
-        </w:rPr>
-        <w:t>) bol počet pacientov často veľmi nízky alebo nulový. To sťažuje štatistickú analýzu a môže spôsobovať chyby v chi² teste.</w:t>
+        <w:t>: Pre homozygotné mutácie (napr. mut/mut) bol počet pacientov často veľmi nízky alebo nulový. To sťažuje štatistickú analýzu a môže spôsobovať chyby v chi² teste.</w:t>
       </w:r>
     </w:p>
     <w:p>
@@ -10616,21 +7658,7 @@
         <w:rPr>
           <w:lang w:val="sk-SK"/>
         </w:rPr>
-        <w:t xml:space="preserve">: </w:t>
-      </w:r>
-      <w:proofErr w:type="spellStart"/>
-      <w:r>
-        <w:rPr>
-          <w:lang w:val="sk-SK"/>
-        </w:rPr>
-        <w:t>Chi</w:t>
-      </w:r>
-      <w:proofErr w:type="spellEnd"/>
-      <w:r>
-        <w:rPr>
-          <w:lang w:val="sk-SK"/>
-        </w:rPr>
-        <w:t>-kvadrát testy predpokladajú dostatočný počet pozorovaní v každej bunke kontingenčnej tabuľky. Pri nízkych hodnotách môže dôjsť k porušeniu týchto predpokladov, čím sa výsledky stávajú menej spoľahlivé.</w:t>
+        <w:t>: Chi-kvadrát testy predpokladajú dostatočný počet pozorovaní v každej bunke kontingenčnej tabuľky. Pri nízkych hodnotách môže dôjsť k porušeniu týchto predpokladov, čím sa výsledky stávajú menej spoľahlivé.</w:t>
       </w:r>
     </w:p>
     <w:p>
@@ -10697,14 +7725,14 @@
         </w:numPr>
         <w:ind w:left="432" w:hanging="432"/>
       </w:pPr>
-      <w:bookmarkStart w:id="47" w:name="_Toc197813006"/>
+      <w:bookmarkStart w:id="45" w:name="_Toc197813006"/>
       <w:r>
         <w:t>Záve</w:t>
       </w:r>
       <w:r>
         <w:t>r</w:t>
       </w:r>
-      <w:bookmarkEnd w:id="47"/>
+      <w:bookmarkEnd w:id="45"/>
     </w:p>
     <w:p>
       <w:pPr>
@@ -10743,39 +7771,7 @@
         </w:numPr>
       </w:pPr>
       <w:r>
-        <w:t xml:space="preserve">Mutácie HFE génu C282Y, H63D a S65C sa v populácii vyskytujú s rôznou frekvenciou. Najčastejšia bola forma </w:t>
-      </w:r>
-      <w:proofErr w:type="spellStart"/>
-      <w:r>
-        <w:t>wt</w:t>
-      </w:r>
-      <w:proofErr w:type="spellEnd"/>
-      <w:r>
-        <w:t>/</w:t>
-      </w:r>
-      <w:proofErr w:type="spellStart"/>
-      <w:r>
-        <w:t>wt</w:t>
-      </w:r>
-      <w:proofErr w:type="spellEnd"/>
-      <w:r>
-        <w:t xml:space="preserve"> (bez mutácie), pričom homozygotná forma </w:t>
-      </w:r>
-      <w:proofErr w:type="spellStart"/>
-      <w:r>
-        <w:t>mut</w:t>
-      </w:r>
-      <w:proofErr w:type="spellEnd"/>
-      <w:r>
-        <w:t>/</w:t>
-      </w:r>
-      <w:proofErr w:type="spellStart"/>
-      <w:r>
-        <w:t>mut</w:t>
-      </w:r>
-      <w:proofErr w:type="spellEnd"/>
-      <w:r>
-        <w:t xml:space="preserve"> bola zriedkavá.</w:t>
+        <w:t>Mutácie HFE génu C282Y, H63D a S65C sa v populácii vyskytujú s rôznou frekvenciou. Najčastejšia bola forma wt/wt (bez mutácie), pričom homozygotná forma mut/mut bola zriedkavá.</w:t>
       </w:r>
     </w:p>
     <w:p>
@@ -10786,13 +7782,8 @@
           <w:numId w:val="48"/>
         </w:numPr>
       </w:pPr>
-      <w:proofErr w:type="spellStart"/>
-      <w:r>
-        <w:t>Hardy-Weinbergov</w:t>
-      </w:r>
-      <w:proofErr w:type="spellEnd"/>
-      <w:r>
-        <w:t xml:space="preserve"> test odhalil v prípade C282Y miernu odchýlku od genetickej rovnováhy, čo môže naznačovať selekčný tlak alebo iné populačné faktory.</w:t>
+      <w:r>
+        <w:t>Hardy-Weinbergov test odhalil v prípade C282Y miernu odchýlku od genetickej rovnováhy, čo môže naznačovať selekčný tlak alebo iné populačné faktory.</w:t>
       </w:r>
     </w:p>
     <w:p>
@@ -17479,6 +14470,7 @@
   <w:style w:type="character" w:default="1" w:styleId="Predvolenpsmoodseku">
     <w:name w:val="Default Paragraph Font"/>
     <w:uiPriority w:val="1"/>
+    <w:semiHidden/>
     <w:unhideWhenUsed/>
   </w:style>
   <w:style w:type="table" w:default="1" w:styleId="Normlnatabuka">
@@ -18448,6 +15440,12 @@
 </file>
 
 <file path=customXml/item1.xml><?xml version="1.0" encoding="utf-8"?>
+<p:properties xmlns:p="http://schemas.microsoft.com/office/2006/metadata/properties" xmlns:xsi="http://www.w3.org/2001/XMLSchema-instance" xmlns:pc="http://schemas.microsoft.com/office/infopath/2007/PartnerControls">
+  <documentManagement/>
+</p:properties>
+</file>
+
+<file path=customXml/item2.xml><?xml version="1.0" encoding="utf-8"?>
 <b:Sources xmlns:b="http://schemas.openxmlformats.org/officeDocument/2006/bibliography" xmlns="http://schemas.openxmlformats.org/officeDocument/2006/bibliography" SelectedStyle="\APASixthEditionOfficeOnline.xsl" StyleName="APA" Version="6">
   <b:Source>
     <b:Tag>Scr17</b:Tag>
@@ -18667,22 +15665,7 @@
 </b:Sources>
 </file>
 
-<file path=customXml/item2.xml><?xml version="1.0" encoding="utf-8"?>
-<p:properties xmlns:p="http://schemas.microsoft.com/office/2006/metadata/properties" xmlns:xsi="http://www.w3.org/2001/XMLSchema-instance" xmlns:pc="http://schemas.microsoft.com/office/infopath/2007/PartnerControls">
-  <documentManagement/>
-</p:properties>
-</file>
-
 <file path=customXml/item3.xml><?xml version="1.0" encoding="utf-8"?>
-<?mso-contentType ?>
-<FormTemplates xmlns="http://schemas.microsoft.com/sharepoint/v3/contenttype/forms">
-  <Display>DocumentLibraryForm</Display>
-  <Edit>DocumentLibraryForm</Edit>
-  <New>DocumentLibraryForm</New>
-</FormTemplates>
-</file>
-
-<file path=customXml/item4.xml><?xml version="1.0" encoding="utf-8"?>
 <ct:contentTypeSchema xmlns:ct="http://schemas.microsoft.com/office/2006/metadata/contentType" xmlns:ma="http://schemas.microsoft.com/office/2006/metadata/properties/metaAttributes" ct:_="" ma:_="" ma:contentTypeName="Dokument" ma:contentTypeID="0x010100D439C2F9525ED449A6D9278A0B07536A" ma:contentTypeVersion="0" ma:contentTypeDescription="Umožňuje vytvoriť nový dokument." ma:contentTypeScope="" ma:versionID="dab55e9a557485f874c5bbb163b06ac2">
   <xsd:schema xmlns:xsd="http://www.w3.org/2001/XMLSchema" xmlns:xs="http://www.w3.org/2001/XMLSchema" xmlns:p="http://schemas.microsoft.com/office/2006/metadata/properties" targetNamespace="http://schemas.microsoft.com/office/2006/metadata/properties" ma:root="true" ma:fieldsID="be280131288b636de71d5d7fb9c95ec5">
     <xsd:element name="properties">
@@ -18796,15 +15779,16 @@
 </ct:contentTypeSchema>
 </file>
 
-<file path=customXml/itemProps1.xml><?xml version="1.0" encoding="utf-8"?>
-<ds:datastoreItem xmlns:ds="http://schemas.openxmlformats.org/officeDocument/2006/customXml" ds:itemID="{5B253476-4D76-4AE0-9466-43D3479DEBEE}">
-  <ds:schemaRefs>
-    <ds:schemaRef ds:uri="http://schemas.openxmlformats.org/officeDocument/2006/bibliography"/>
-  </ds:schemaRefs>
-</ds:datastoreItem>
+<file path=customXml/item4.xml><?xml version="1.0" encoding="utf-8"?>
+<?mso-contentType ?>
+<FormTemplates xmlns="http://schemas.microsoft.com/sharepoint/v3/contenttype/forms">
+  <Display>DocumentLibraryForm</Display>
+  <Edit>DocumentLibraryForm</Edit>
+  <New>DocumentLibraryForm</New>
+</FormTemplates>
 </file>
 
-<file path=customXml/itemProps2.xml><?xml version="1.0" encoding="utf-8"?>
+<file path=customXml/itemProps1.xml><?xml version="1.0" encoding="utf-8"?>
 <ds:datastoreItem xmlns:ds="http://schemas.openxmlformats.org/officeDocument/2006/customXml" ds:itemID="{A8B851BC-DAB6-4D8F-B5AD-623EB1D14C1F}">
   <ds:schemaRefs>
     <ds:schemaRef ds:uri="http://schemas.microsoft.com/office/2006/metadata/properties"/>
@@ -18813,15 +15797,15 @@
 </ds:datastoreItem>
 </file>
 
-<file path=customXml/itemProps3.xml><?xml version="1.0" encoding="utf-8"?>
-<ds:datastoreItem xmlns:ds="http://schemas.openxmlformats.org/officeDocument/2006/customXml" ds:itemID="{3CD64F84-7580-4755-9307-3408902844F7}">
+<file path=customXml/itemProps2.xml><?xml version="1.0" encoding="utf-8"?>
+<ds:datastoreItem xmlns:ds="http://schemas.openxmlformats.org/officeDocument/2006/customXml" ds:itemID="{5B253476-4D76-4AE0-9466-43D3479DEBEE}">
   <ds:schemaRefs>
-    <ds:schemaRef ds:uri="http://schemas.microsoft.com/sharepoint/v3/contenttype/forms"/>
+    <ds:schemaRef ds:uri="http://schemas.openxmlformats.org/officeDocument/2006/bibliography"/>
   </ds:schemaRefs>
 </ds:datastoreItem>
 </file>
 
-<file path=customXml/itemProps4.xml><?xml version="1.0" encoding="utf-8"?>
+<file path=customXml/itemProps3.xml><?xml version="1.0" encoding="utf-8"?>
 <ds:datastoreItem xmlns:ds="http://schemas.openxmlformats.org/officeDocument/2006/customXml" ds:itemID="{0734BEDF-18FD-4A72-8B58-1B66B630576D}">
   <ds:schemaRefs>
     <ds:schemaRef ds:uri="http://schemas.microsoft.com/office/2006/metadata/contentType"/>
@@ -18835,4 +15819,12 @@
     <ds:schemaRef ds:uri="http://schemas.microsoft.com/office/infopath/2007/PartnerControls"/>
   </ds:schemaRefs>
 </ds:datastoreItem>
+</file>
+
+<file path=customXml/itemProps4.xml><?xml version="1.0" encoding="utf-8"?>
+<ds:datastoreItem xmlns:ds="http://schemas.openxmlformats.org/officeDocument/2006/customXml" ds:itemID="{3CD64F84-7580-4755-9307-3408902844F7}">
+  <ds:schemaRefs>
+    <ds:schemaRef ds:uri="http://schemas.microsoft.com/sharepoint/v3/contenttype/forms"/>
+  </ds:schemaRefs>
+</ds:datastoreItem>
 </file>
</xml_diff>